<commit_message>
skrevet lidt på sprint 1, skrives done fredag når spintet er slut
</commit_message>
<xml_diff>
--- a/Dokumenter/BudgetmanagerRapportUdkast.docx
+++ b/Dokumenter/BudgetmanagerRapportUdkast.docx
@@ -2971,15 +2971,7 @@
         <w:spacing w:line="360" w:lineRule="auto"/>
       </w:pPr>
       <w:r>
-        <w:t xml:space="preserve">Vi prøvede at finde et lokale, som vi kunne have for os selv med et stille miljø. Dette var desværre ikke muligt på dag 1. vi var alle enige om at vi ville møde op på studiet hver dag, da vi mente vi ville arbejde bedst der og have muligheden for ’ping </w:t>
-      </w:r>
-      <w:proofErr w:type="spellStart"/>
-      <w:r>
-        <w:t>pong</w:t>
-      </w:r>
-      <w:proofErr w:type="spellEnd"/>
-      <w:r>
-        <w:t xml:space="preserve">’ mellem hinanden, uden at forstyrre andre eller blive forstyrret. Vi ville også have muligheden for at kunne kontakte vores ’product owner’ når vi har noget vi vil præsentere for ham. </w:t>
+        <w:t xml:space="preserve">Vi prøvede at finde et lokale, som vi kunne have for os selv med et stille miljø. Dette var desværre ikke muligt på dag 1. vi var alle enige om at vi ville møde op på studiet hver dag, da vi mente vi ville arbejde bedst der og have muligheden for ’ping pong’ mellem hinanden, uden at forstyrre andre eller blive forstyrret. Vi ville også have muligheden for at kunne kontakte vores ’product owner’ når vi har noget vi vil præsentere for ham. </w:t>
       </w:r>
       <w:r>
         <w:br/>
@@ -2991,63 +2983,23 @@
         <w:spacing w:line="360" w:lineRule="auto"/>
       </w:pPr>
       <w:r>
-        <w:t>Da vi havde et endeligt resultat begyndte vi at skrive user stories.  Vi valgte at bruge ’</w:t>
-      </w:r>
-      <w:proofErr w:type="spellStart"/>
-      <w:r>
-        <w:t>planning</w:t>
-      </w:r>
-      <w:proofErr w:type="spellEnd"/>
-      <w:r>
-        <w:t xml:space="preserve"> poker’ til at estimere hvor lang tid der skulle bruges til hver user story. Efter det fik vi lavet task til vores user stories, hvor vi igen brugte ’</w:t>
-      </w:r>
-      <w:proofErr w:type="spellStart"/>
-      <w:r>
-        <w:t>planning</w:t>
-      </w:r>
-      <w:proofErr w:type="spellEnd"/>
-      <w:r>
-        <w:t xml:space="preserve"> poker’ til at estimere tiden på hver task og se om det gik op i hvor meget vi havde estimeret til vores user stories. </w:t>
-      </w:r>
-    </w:p>
-    <w:p>
-      <w:pPr>
-        <w:spacing w:line="360" w:lineRule="auto"/>
-      </w:pPr>
-      <w:r>
-        <w:t xml:space="preserve">Vi sluttede første dag af med at finde nogle tasks vi var sikker på vi kunne blive færdig med og så sørgede vi for at få dem sat over i ’done’ på vores </w:t>
-      </w:r>
-      <w:proofErr w:type="spellStart"/>
-      <w:r>
-        <w:t>scrum</w:t>
-      </w:r>
-      <w:proofErr w:type="spellEnd"/>
-      <w:r>
-        <w:t xml:space="preserve"> board før vi måtte tage hjem.</w:t>
-      </w:r>
-    </w:p>
-    <w:p>
-      <w:pPr>
-        <w:spacing w:line="360" w:lineRule="auto"/>
-      </w:pPr>
-      <w:r>
-        <w:t>Vi mødte alle op på dag 2. hvor vi havde fået et stille lokale for os selv, hvor der var projektor og tavle som vi kunne bruge til at lave skitser på samt hvis vi havde noget der skulle diskuteres på gruppen så ville det være optimale værktøjer at have hver dag. Vi startede dagen ud med vores ’</w:t>
-      </w:r>
-      <w:proofErr w:type="spellStart"/>
-      <w:r>
-        <w:t>standing</w:t>
-      </w:r>
-      <w:proofErr w:type="spellEnd"/>
-      <w:r>
-        <w:t xml:space="preserve"> </w:t>
-      </w:r>
-      <w:proofErr w:type="spellStart"/>
-      <w:r>
-        <w:t>scrum</w:t>
-      </w:r>
-      <w:proofErr w:type="spellEnd"/>
-      <w:r>
-        <w:t xml:space="preserve"> meeting’ hvor vi fik forklaret for hinanden hvad vi lavede den foregående dag og hvad planen var for den pågående dag. Da mødet var slut satte vi os igen i vores lokale hvor rapportskrivningen begyndte. </w:t>
+        <w:t xml:space="preserve">Da vi havde et endeligt resultat begyndte vi at skrive user stories.  Vi valgte at bruge ’planning poker’ til at estimere hvor lang tid der skulle bruges til hver user story. Efter det fik vi lavet task til vores user stories, hvor vi igen brugte ’planning poker’ til at estimere tiden på hver task og se om det gik op i hvor meget vi havde estimeret til vores user stories. </w:t>
+      </w:r>
+    </w:p>
+    <w:p>
+      <w:pPr>
+        <w:spacing w:line="360" w:lineRule="auto"/>
+      </w:pPr>
+      <w:r>
+        <w:t>Vi sluttede første dag af med at finde nogle tasks vi var sikker på vi kunne blive færdig med og så sørgede vi for at få dem sat over i ’done’ på vores scrum board før vi måtte tage hjem.</w:t>
+      </w:r>
+    </w:p>
+    <w:p>
+      <w:pPr>
+        <w:spacing w:line="360" w:lineRule="auto"/>
+      </w:pPr>
+      <w:r>
+        <w:t xml:space="preserve">Vi mødte alle op på dag 2. hvor vi havde fået et stille lokale for os selv, hvor der var projektor og tavle som vi kunne bruge til at lave skitser på samt hvis vi havde noget der skulle diskuteres på gruppen så ville det være optimale værktøjer at have hver dag. Vi startede dagen ud med vores ’standing scrum meeting’ hvor vi fik forklaret for hinanden hvad vi lavede den foregående dag og hvad planen var for den pågående dag. Da mødet var slut satte vi os igen i vores lokale hvor rapportskrivningen begyndte. </w:t>
       </w:r>
     </w:p>
     <w:p>
@@ -3062,6 +3014,7 @@
     <w:p>
       <w:pPr>
         <w:pStyle w:val="Overskrift1"/>
+        <w:spacing w:line="360" w:lineRule="auto"/>
         <w:rPr>
           <w:rFonts w:asciiTheme="minorHAnsi" w:eastAsiaTheme="minorHAnsi" w:hAnsiTheme="minorHAnsi" w:cstheme="minorBidi"/>
           <w:color w:val="auto"/>
@@ -3073,132 +3026,159 @@
     <w:p>
       <w:pPr>
         <w:pStyle w:val="Overskrift1"/>
-      </w:pPr>
+        <w:spacing w:line="360" w:lineRule="auto"/>
+      </w:pPr>
+      <w:r>
+        <w:t xml:space="preserve">3. </w:t>
+      </w:r>
       <w:bookmarkStart w:id="1" w:name="_Toc499723942"/>
       <w:r>
-        <w:t>3. Sprint 1</w:t>
+        <w:t>Sprint 1</w:t>
       </w:r>
       <w:bookmarkEnd w:id="1"/>
     </w:p>
+    <w:p>
+      <w:pPr>
+        <w:spacing w:line="360" w:lineRule="auto"/>
+        <w:rPr>
+          <w:b/>
+          <w:i/>
+          <w:color w:val="FFFF00"/>
+          <w:u w:val="single"/>
+        </w:rPr>
+      </w:pPr>
+      <w:r>
+        <w:t xml:space="preserve">Vi har i første sprint valgt at tage vores 2 userstories, ”Som udvikler vil jeg definere/dokumentere projektets opstart” og ”Som bruger vil jeg gerne kunne logge ind på budgetmanager med Oauth via Xena”, fra vores backlog. Vi havde estimeret 90 timer til første sprint. </w:t>
+      </w:r>
+      <w:r>
+        <w:rPr>
+          <w:color w:val="FFFF00"/>
+          <w:sz w:val="32"/>
+          <w:szCs w:val="32"/>
+          <w:highlight w:val="red"/>
+        </w:rPr>
+        <w:t>SKRIVES VIDERE SLUT FREDAG</w:t>
+      </w:r>
+    </w:p>
+    <w:p>
+      <w:pPr>
+        <w:spacing w:line="360" w:lineRule="auto"/>
+      </w:pPr>
+      <w:bookmarkStart w:id="2" w:name="_GoBack"/>
+      <w:bookmarkEnd w:id="2"/>
+    </w:p>
+    <w:p>
+      <w:pPr>
+        <w:pStyle w:val="Overskrift2"/>
+        <w:spacing w:line="360" w:lineRule="auto"/>
+      </w:pPr>
+      <w:bookmarkStart w:id="3" w:name="_Toc499723943"/>
+      <w:r>
+        <w:t>3.1. Mål</w:t>
+      </w:r>
+      <w:bookmarkEnd w:id="3"/>
+    </w:p>
+    <w:p>
+      <w:pPr>
+        <w:spacing w:line="360" w:lineRule="auto"/>
+      </w:pPr>
+      <w:r>
+        <w:t>Af: Anders</w:t>
+      </w:r>
+    </w:p>
+    <w:p>
+      <w:pPr>
+        <w:spacing w:line="360" w:lineRule="auto"/>
+      </w:pPr>
+      <w:r>
+        <w:t xml:space="preserve">Vores mål er at skabe en Budgetmanager, som skal være i stand til at synkronisere med Xena’s budget og på den måde hente de eksisterende finansgrupper og finanskontoer ud fra Xena budgettet. </w:t>
+      </w:r>
+    </w:p>
+    <w:p>
+      <w:r>
+        <w:t xml:space="preserve">Det skal derefter være muligt ud fra de synkronisere grupper/kontoer at inddatere sit budget som ønsket og derefter kunne sammenligne sit budgetmanager budget med det budget man som kunde har liggende på Xena. </w:t>
+      </w:r>
+    </w:p>
+    <w:p>
+      <w:r>
+        <w:t>Det skal være muligt for kunden selv at kunne skabe nye ”finanskontoer” så der vil være mulighed for at skabe de kontoer der er nødvendig for den enkelte bruger. Samt slette eller redigere diverse kontoer hvis nødvendigt.</w:t>
+      </w:r>
+    </w:p>
+    <w:p>
+      <w:r>
+        <w:t>Vi vil ved hjælp af ”SCRUM” administrere vores opgaver/task ud fra de sprints vi har defineret på gruppen.</w:t>
+      </w:r>
+    </w:p>
+    <w:p>
+      <w:r>
+        <w:t>Vi har valgt at der bruges Oauth via Xena for at man skal kunne logge på budgetmanager, det har vi valgt for at sikre sikkerhed i vores budgetmanager.</w:t>
+      </w:r>
+    </w:p>
+    <w:p>
+      <w:r>
+        <w:t>Der bruges udelukkende Github som versionskontrol for at sikre alt er opdateret, og al data altid vil være tilgængelig for alle gruppens medlemmer.</w:t>
+      </w:r>
+    </w:p>
     <w:p/>
     <w:p>
       <w:pPr>
         <w:pStyle w:val="Overskrift2"/>
       </w:pPr>
-      <w:bookmarkStart w:id="2" w:name="_Toc499723943"/>
-      <w:r>
-        <w:t>3.1. Mål</w:t>
-      </w:r>
-      <w:bookmarkEnd w:id="2"/>
-    </w:p>
-    <w:p>
-      <w:r>
-        <w:t>Af: Anders</w:t>
-      </w:r>
-    </w:p>
-    <w:p>
-      <w:r>
-        <w:t xml:space="preserve">Vores mål er at skabe en Budgetmanager, som skal være i stand til at synkronisere med </w:t>
-      </w:r>
-      <w:proofErr w:type="spellStart"/>
-      <w:r>
-        <w:t>Xena’s</w:t>
-      </w:r>
-      <w:proofErr w:type="spellEnd"/>
-      <w:r>
-        <w:t xml:space="preserve"> budget og på den måde hente de eksisterende finansgrupper og finanskontoer ud fra Xena budgettet. </w:t>
-      </w:r>
-    </w:p>
-    <w:p>
-      <w:r>
-        <w:t xml:space="preserve">Det skal derefter være muligt ud fra de synkronisere grupper/kontoer at inddatere sit budget som ønsket og derefter kunne sammenligne sit budgetmanager budget med det budget man som kunde har liggende på Xena. </w:t>
-      </w:r>
-    </w:p>
-    <w:p>
-      <w:r>
-        <w:t>Det skal være muligt for kunden selv at kunne skabe nye ”finanskontoer” så der vil være mulighed for at skabe de kontoer der er nødvendig for den enkelte bruger. Samt slette eller redigere diverse kontoer hvis nødvendigt.</w:t>
-      </w:r>
-    </w:p>
-    <w:p>
-      <w:r>
-        <w:t>Vi vil ved hjælp af ”SCRUM” administrere vores opgaver/task ud fra de sprints vi har defineret på gruppen.</w:t>
-      </w:r>
-    </w:p>
-    <w:p>
-      <w:r>
-        <w:t>Vi har valgt at der bruges Oauth via Xena for at man skal kunne logge på budgetmanager, det har vi valgt for at sikre sikkerhed i vores budgetmanager.</w:t>
-      </w:r>
-    </w:p>
-    <w:p>
-      <w:r>
-        <w:t xml:space="preserve">Der bruges udelukkende </w:t>
-      </w:r>
-      <w:proofErr w:type="spellStart"/>
-      <w:r>
-        <w:t>Github</w:t>
-      </w:r>
-      <w:proofErr w:type="spellEnd"/>
-      <w:r>
-        <w:t xml:space="preserve"> som versionskontrol for at sikre alt er opdateret, og al data altid vil være tilgængelig for alle gruppens medlemmer.</w:t>
-      </w:r>
-    </w:p>
-    <w:p/>
+      <w:bookmarkStart w:id="4" w:name="_Toc499723944"/>
+      <w:r>
+        <w:t>3.2. Problemstilling</w:t>
+      </w:r>
+      <w:bookmarkEnd w:id="4"/>
+    </w:p>
+    <w:p>
+      <w:pPr>
+        <w:spacing w:line="360" w:lineRule="auto"/>
+      </w:pPr>
+      <w:r>
+        <w:t xml:space="preserve">Xena.biz har ikke et dedikeret budgetværktøj til sine kunder. Kunder der ønsker at arbejde med budgetprocessen og budgetplanlægning, er nødsaget til at finde alternative værktøjer. Kontoplanen i Xena viser kun de tal, som man har indrapporteret i Xena i forbindelse med varekøb, forbrug, salg m.v. Kontoplanen er således et billede af historiske aktiviteter som virksomheden har udført. At Xena ikke har et budgetværktøj er utilstrækkeligt for de kunder der ønsker at handle på baggrund af en sammenstilling af </w:t>
+      </w:r>
+      <w:r>
+        <w:lastRenderedPageBreak/>
+        <w:t>budgetter og regnskab. En sammenstilling af budgetter og regnskaber vil kunne give brugerne af regnskabet et overblik over realiseret aktiviteter og de budgetterede – løbende og med en minimal forsinkelse.</w:t>
+      </w:r>
+    </w:p>
+    <w:p>
+      <w:pPr>
+        <w:pStyle w:val="Overskrift3"/>
+      </w:pPr>
+      <w:bookmarkStart w:id="5" w:name="_Toc499723945"/>
+      <w:r>
+        <w:t>3.2.1. Perspektivering af problemstilling</w:t>
+      </w:r>
+      <w:bookmarkEnd w:id="5"/>
+    </w:p>
+    <w:p>
+      <w:r>
+        <w:t>Af: Nikolaj</w:t>
+      </w:r>
+    </w:p>
+    <w:p>
+      <w:r>
+        <w:t>Der uddrages fra oplægget at Xenas brugere ikke har et budgetværktøj, og at vi som udviklere skal udarbejde en tredjeparts app (Budgetmanager) som kan implementeres på Xena.</w:t>
+      </w:r>
+    </w:p>
+    <w:p>
+      <w:r>
+        <w:t>Det er blevet beskrevet at brugerne skal kunne få et realistisk overblik over deres budget, ved hjælp af en sammenligning af de reelle tal fra deres regnskaber på Xena.</w:t>
+      </w:r>
+      <w:r>
+        <w:br/>
+      </w:r>
+    </w:p>
     <w:p>
       <w:pPr>
         <w:pStyle w:val="Overskrift2"/>
       </w:pPr>
-      <w:bookmarkStart w:id="3" w:name="_Toc499723944"/>
-      <w:r>
-        <w:t>3.2. Problemstilling</w:t>
-      </w:r>
-      <w:bookmarkEnd w:id="3"/>
-    </w:p>
-    <w:p>
-      <w:pPr>
-        <w:spacing w:line="360" w:lineRule="auto"/>
-      </w:pPr>
-      <w:r>
-        <w:t>Xena.biz har ikke et dedikeret budgetværktøj til sine kunder. Kunder der ønsker at arbejde med budgetprocessen og budgetplanlægning, er nødsaget til at finde alternative værktøjer. Kontoplanen i Xena viser kun de tal, som man har indrapporteret i Xena i forbindelse med varekøb, forbrug, salg m.v. Kontoplanen er således et billede af historiske aktiviteter som virksomheden har udført. At Xena ikke har et budgetværktøj er utilstrækkeligt for de kunder der ønsker at handle på baggrund af en sammenstilling af budgetter og regnskab. En sammenstilling af budgetter og regnskaber vil kunne give brugerne af regnskabet et overblik over realiseret aktiviteter og de budgetterede – løbende og med en minimal forsinkelse.</w:t>
-      </w:r>
-    </w:p>
-    <w:p>
-      <w:pPr>
-        <w:pStyle w:val="Overskrift3"/>
-      </w:pPr>
-      <w:bookmarkStart w:id="4" w:name="_Toc499723945"/>
-      <w:r>
-        <w:t>3.2.1. Perspektivering af problemstilling</w:t>
-      </w:r>
-      <w:bookmarkEnd w:id="4"/>
-    </w:p>
-    <w:p>
-      <w:r>
-        <w:t>Af: Nikolaj</w:t>
-      </w:r>
-    </w:p>
-    <w:p>
-      <w:r>
-        <w:lastRenderedPageBreak/>
-        <w:t>Der uddrages fra oplægget at Xenas brugere ikke har et budgetværktøj, og at vi som udviklere skal udarbejde en tredjeparts app (Budgetmanager) som kan implementeres på Xena.</w:t>
-      </w:r>
-    </w:p>
-    <w:p>
-      <w:r>
-        <w:t>Det er blevet beskrevet at brugerne skal kunne få et realistisk overblik over deres budget, ved hjælp af en sammenligning af de reelle tal fra deres regnskaber på Xena.</w:t>
-      </w:r>
-      <w:r>
-        <w:br/>
-      </w:r>
-    </w:p>
-    <w:p>
-      <w:pPr>
-        <w:pStyle w:val="Overskrift2"/>
-      </w:pPr>
-      <w:bookmarkStart w:id="5" w:name="_Toc499723946"/>
+      <w:bookmarkStart w:id="6" w:name="_Toc499723946"/>
       <w:r>
         <w:t>3.3. Problemformulering</w:t>
       </w:r>
-      <w:bookmarkEnd w:id="5"/>
+      <w:bookmarkEnd w:id="6"/>
     </w:p>
     <w:p>
       <w:r>
@@ -3275,11 +3255,11 @@
       <w:pPr>
         <w:pStyle w:val="Overskrift2"/>
       </w:pPr>
-      <w:bookmarkStart w:id="6" w:name="_Toc499723947"/>
+      <w:bookmarkStart w:id="7" w:name="_Toc499723947"/>
       <w:r>
         <w:t>3.4. Krav til løsning</w:t>
       </w:r>
-      <w:bookmarkEnd w:id="6"/>
+      <w:bookmarkEnd w:id="7"/>
     </w:p>
     <w:p>
       <w:r>
@@ -3359,6 +3339,7 @@
         <w:spacing w:line="360" w:lineRule="auto"/>
       </w:pPr>
       <w:r>
+        <w:lastRenderedPageBreak/>
         <w:t xml:space="preserve">Ud fra kundens krav til budgetmanageren, er det for kunden at kunne koble budgetter sammen med regnskaber på Xena. Dette giver mulighed for at kunne se uforudsete udgifter og hvilket vareforbrug man har haft i en given periode.  </w:t>
       </w:r>
     </w:p>
@@ -3371,11 +3352,11 @@
       <w:pPr>
         <w:pStyle w:val="Overskrift2"/>
       </w:pPr>
-      <w:bookmarkStart w:id="7" w:name="_Toc499723948"/>
+      <w:bookmarkStart w:id="8" w:name="_Toc499723948"/>
       <w:r>
         <w:t>3.5. SWOT</w:t>
       </w:r>
-      <w:bookmarkEnd w:id="7"/>
+      <w:bookmarkEnd w:id="8"/>
     </w:p>
     <w:p>
       <w:pPr>
@@ -3389,126 +3370,118 @@
       <w:pPr>
         <w:pStyle w:val="Overskrift3"/>
       </w:pPr>
-      <w:bookmarkStart w:id="8" w:name="_Toc499723949"/>
+      <w:bookmarkStart w:id="9" w:name="_Toc499723949"/>
+      <w:r>
+        <w:t>3.5.1. Stærke sider:</w:t>
+      </w:r>
+      <w:bookmarkEnd w:id="9"/>
+    </w:p>
+    <w:p>
+      <w:pPr>
+        <w:spacing w:line="360" w:lineRule="auto"/>
+      </w:pPr>
+      <w:r>
+        <w:t>Vi skal ikke ud og publisher vores app på samme måde som andre udviklere, når vores app er godkendt af Xena vil den være tilgængelig inde på deres hjemmeside, hvor andre vil lave mange forskellige reklamer på diverse hjemmeside, hvor man som alm. bruger kommer forbi når man browser på nettet.</w:t>
+      </w:r>
+    </w:p>
+    <w:p>
+      <w:pPr>
+        <w:spacing w:line="360" w:lineRule="auto"/>
+      </w:pPr>
+      <w:r>
+        <w:t>Budgetmanager er en simpel og optimeret app, som fremstår meget brugervenlig så enhver person der har sat sig en lille smugle ind i budgetter vil kunne bruge appen og let inddatere data.</w:t>
+      </w:r>
+    </w:p>
+    <w:p>
+      <w:pPr>
+        <w:spacing w:line="360" w:lineRule="auto"/>
+      </w:pPr>
+      <w:r>
+        <w:t>Du vil som bruger af budgetmanager have mulighed for at sammenligne dit budget med det budget du har på Xena, det vil være med til at kunne give et bedre og større overblik over ens budgetter og se hvor der måske skal optimeres eller hvor der måske er mulighed for at skære lidt ned og på den måde spare penge.</w:t>
+      </w:r>
+    </w:p>
+    <w:p>
+      <w:pPr>
+        <w:pStyle w:val="Overskrift3"/>
+      </w:pPr>
+      <w:bookmarkStart w:id="10" w:name="_Toc499723950"/>
+      <w:r>
+        <w:t>3.5.2. Svage sider:</w:t>
+      </w:r>
+      <w:bookmarkEnd w:id="10"/>
+    </w:p>
+    <w:p>
+      <w:pPr>
+        <w:spacing w:line="360" w:lineRule="auto"/>
+      </w:pPr>
+      <w:r>
+        <w:t>Hvis vores budgetmanager ikke bliver reklameret andre steder end Xena, så er det kun folk med kendskab til Xena der vil have mulighed for at finde den og blive kunde.</w:t>
+      </w:r>
+    </w:p>
+    <w:p>
+      <w:pPr>
+        <w:spacing w:line="360" w:lineRule="auto"/>
+      </w:pPr>
+      <w:r>
+        <w:t xml:space="preserve">I budgetmanager vil der i første version ikke være mulighed for at lave balancer for at kunne holde dine aktiver op mod passiver i din virksomhed. </w:t>
+      </w:r>
+    </w:p>
+    <w:p>
+      <w:pPr>
+        <w:pStyle w:val="Overskrift3"/>
+      </w:pPr>
+      <w:bookmarkStart w:id="11" w:name="_Toc499723951"/>
+      <w:r>
+        <w:t xml:space="preserve">3.5.3. </w:t>
+      </w:r>
+      <w:r>
+        <w:t>Trusler:</w:t>
+      </w:r>
+      <w:bookmarkEnd w:id="11"/>
+    </w:p>
+    <w:p>
+      <w:pPr>
+        <w:spacing w:line="360" w:lineRule="auto"/>
+      </w:pPr>
+      <w:r>
+        <w:t>I dag er det meget let ved hjælp af værktøjer som f.eks. Excel at lave et simpelt budget fremfor at ville ud og investere i et program til det. Det ikke sikkert man som ny iværksætter på markedet tænker det noget man har lyst til at smide penge efter, da det er de færreste iværksættere der har stor egenkapital.</w:t>
+      </w:r>
+    </w:p>
+    <w:p>
+      <w:pPr>
+        <w:spacing w:line="360" w:lineRule="auto"/>
+      </w:pPr>
+      <w:r>
+        <w:t xml:space="preserve">Et krav til at kunne bruge budgetmanager er, at man som bruger bare har lidt kendskab til budgetter, altså at man som min. ved hvad et resultat budget er. </w:t>
+      </w:r>
+    </w:p>
+    <w:p>
+      <w:pPr>
+        <w:pStyle w:val="Overskrift3"/>
+      </w:pPr>
+      <w:bookmarkStart w:id="12" w:name="_Toc499723952"/>
+      <w:r>
+        <w:t xml:space="preserve">3.5.4. </w:t>
+      </w:r>
+      <w:r>
+        <w:t>Muligheder:</w:t>
+      </w:r>
+      <w:bookmarkEnd w:id="12"/>
+    </w:p>
+    <w:p>
+      <w:pPr>
+        <w:spacing w:line="360" w:lineRule="auto"/>
+      </w:pPr>
+      <w:r>
+        <w:t>Der er stor mulighed for at større virksomheder, der måske ikke har et optimeret system til deres budget/budgetter ville tage brug af en simpel optimeret app som budgetmanager, og på den måde måske kunne holde bedre overblik over deres indtægter kontra deres omkostninger.</w:t>
+      </w:r>
+    </w:p>
+    <w:p>
+      <w:pPr>
+        <w:spacing w:line="360" w:lineRule="auto"/>
+      </w:pPr>
       <w:r>
         <w:lastRenderedPageBreak/>
-        <w:t>3.5.1. Stærke sider:</w:t>
-      </w:r>
-      <w:bookmarkEnd w:id="8"/>
-    </w:p>
-    <w:p>
-      <w:pPr>
-        <w:spacing w:line="360" w:lineRule="auto"/>
-      </w:pPr>
-      <w:r>
-        <w:t xml:space="preserve">Vi skal ikke ud og </w:t>
-      </w:r>
-      <w:proofErr w:type="spellStart"/>
-      <w:r>
-        <w:t>publisher</w:t>
-      </w:r>
-      <w:proofErr w:type="spellEnd"/>
-      <w:r>
-        <w:t xml:space="preserve"> vores app på samme måde som andre udviklere, når vores app er godkendt af Xena vil den være tilgængelig inde på deres hjemmeside, hvor andre vil lave mange forskellige reklamer på diverse hjemmeside, hvor man som alm. bruger kommer forbi når man browser på nettet.</w:t>
-      </w:r>
-    </w:p>
-    <w:p>
-      <w:pPr>
-        <w:spacing w:line="360" w:lineRule="auto"/>
-      </w:pPr>
-      <w:r>
-        <w:t>Budgetmanager er en simpel og optimeret app, som fremstår meget brugervenlig så enhver person der har sat sig en lille smugle ind i budgetter vil kunne bruge appen og let inddatere data.</w:t>
-      </w:r>
-    </w:p>
-    <w:p>
-      <w:pPr>
-        <w:spacing w:line="360" w:lineRule="auto"/>
-      </w:pPr>
-      <w:r>
-        <w:t>Du vil som bruger af budgetmanager have mulighed for at sammenligne dit budget med det budget du har på Xena, det vil være med til at kunne give et bedre og større overblik over ens budgetter og se hvor der måske skal optimeres eller hvor der måske er mulighed for at skære lidt ned og på den måde spare penge.</w:t>
-      </w:r>
-    </w:p>
-    <w:p>
-      <w:pPr>
-        <w:pStyle w:val="Overskrift3"/>
-      </w:pPr>
-      <w:bookmarkStart w:id="9" w:name="_Toc499723950"/>
-      <w:r>
-        <w:t>3.5.2. Svage sider:</w:t>
-      </w:r>
-      <w:bookmarkEnd w:id="9"/>
-    </w:p>
-    <w:p>
-      <w:pPr>
-        <w:spacing w:line="360" w:lineRule="auto"/>
-      </w:pPr>
-      <w:r>
-        <w:t>Hvis vores budgetmanager ikke bliver reklameret andre steder end Xena, så er det kun folk med kendskab til Xena der vil have mulighed for at finde den og blive kunde.</w:t>
-      </w:r>
-    </w:p>
-    <w:p>
-      <w:pPr>
-        <w:spacing w:line="360" w:lineRule="auto"/>
-      </w:pPr>
-      <w:r>
-        <w:t xml:space="preserve">I budgetmanager vil der i første version ikke være mulighed for at lave balancer for at kunne holde dine aktiver op mod passiver i din virksomhed. </w:t>
-      </w:r>
-    </w:p>
-    <w:p>
-      <w:pPr>
-        <w:pStyle w:val="Overskrift3"/>
-      </w:pPr>
-      <w:bookmarkStart w:id="10" w:name="_Toc499723951"/>
-      <w:r>
-        <w:t xml:space="preserve">3.5.3. </w:t>
-      </w:r>
-      <w:r>
-        <w:t>Trusler:</w:t>
-      </w:r>
-      <w:bookmarkEnd w:id="10"/>
-    </w:p>
-    <w:p>
-      <w:pPr>
-        <w:spacing w:line="360" w:lineRule="auto"/>
-      </w:pPr>
-      <w:r>
-        <w:t>I dag er det meget let ved hjælp af værktøjer som f.eks. Excel at lave et simpelt budget fremfor at ville ud og investere i et program til det. Det ikke sikkert man som ny iværksætter på markedet tænker det noget man har lyst til at smide penge efter, da det er de færreste iværksættere der har stor egenkapital.</w:t>
-      </w:r>
-    </w:p>
-    <w:p>
-      <w:pPr>
-        <w:spacing w:line="360" w:lineRule="auto"/>
-      </w:pPr>
-      <w:r>
-        <w:t xml:space="preserve">Et krav til at kunne bruge budgetmanager er, at man som bruger bare har lidt kendskab til budgetter, altså at man som min. ved hvad et resultat budget er. </w:t>
-      </w:r>
-    </w:p>
-    <w:p>
-      <w:pPr>
-        <w:pStyle w:val="Overskrift3"/>
-      </w:pPr>
-      <w:bookmarkStart w:id="11" w:name="_Toc499723952"/>
-      <w:r>
-        <w:t xml:space="preserve">3.5.4. </w:t>
-      </w:r>
-      <w:r>
-        <w:t>Muligheder:</w:t>
-      </w:r>
-      <w:bookmarkEnd w:id="11"/>
-    </w:p>
-    <w:p>
-      <w:pPr>
-        <w:spacing w:line="360" w:lineRule="auto"/>
-      </w:pPr>
-      <w:r>
-        <w:t>Der er stor mulighed for at større virksomheder, der måske ikke har et optimeret system til deres budget/budgetter ville tage brug af en simpel optimeret app som budgetmanager, og på den måde måske kunne holde bedre overblik over deres indtægter kontra deres omkostninger.</w:t>
-      </w:r>
-    </w:p>
-    <w:p>
-      <w:pPr>
-        <w:spacing w:line="360" w:lineRule="auto"/>
-      </w:pPr>
-      <w:r>
         <w:t>En mulighed for fremtiden kunne være at få optimeret appen nok til at kunne lave aftaler med revisorer som så kunne tage det videre til deres kunder og forklare om det når de alligevel skal snakke om deres årsregnskab.</w:t>
       </w:r>
     </w:p>
@@ -3517,11 +3490,7 @@
         <w:spacing w:line="360" w:lineRule="auto"/>
       </w:pPr>
       <w:r>
-        <w:t xml:space="preserve">Nye kunder af Xena vil kunne købe appen budgetmanager og på den måde få en lettere start i kampen om at opbygge deres budget fra starten, fremfor hvis de stod på bar bund. Det vil være muligt via Xena at tage </w:t>
-      </w:r>
-      <w:r>
-        <w:lastRenderedPageBreak/>
-        <w:t>et kursus på 2 timer om deres system og budgetter, som kan være med til at fremme forståelsen af vores app på samme tid.</w:t>
+        <w:t>Nye kunder af Xena vil kunne købe appen budgetmanager og på den måde få en lettere start i kampen om at opbygge deres budget fra starten, fremfor hvis de stod på bar bund. Det vil være muligt via Xena at tage et kursus på 2 timer om deres system og budgetter, som kan være med til at fremme forståelsen af vores app på samme tid.</w:t>
       </w:r>
       <w:r>
         <w:rPr>
@@ -3534,14 +3503,14 @@
       <w:pPr>
         <w:pStyle w:val="Overskrift2"/>
       </w:pPr>
-      <w:bookmarkStart w:id="12" w:name="_Toc499723953"/>
+      <w:bookmarkStart w:id="13" w:name="_Toc499723953"/>
       <w:r>
         <w:t xml:space="preserve">3.6. </w:t>
       </w:r>
       <w:r>
         <w:t>SWOT modellen</w:t>
       </w:r>
-      <w:bookmarkEnd w:id="12"/>
+      <w:bookmarkEnd w:id="13"/>
     </w:p>
     <w:p/>
     <w:p>
@@ -3701,16 +3670,8 @@
               <w:rPr>
                 <w:rFonts w:ascii="Tahoma" w:hAnsi="Tahoma"/>
               </w:rPr>
-              <w:t xml:space="preserve">Mindre </w:t>
-            </w:r>
-            <w:proofErr w:type="spellStart"/>
-            <w:r>
-              <w:rPr>
-                <w:rFonts w:ascii="Tahoma" w:hAnsi="Tahoma"/>
-              </w:rPr>
-              <w:t>publishering</w:t>
-            </w:r>
-            <w:proofErr w:type="spellEnd"/>
+              <w:t>Mindre publishering</w:t>
+            </w:r>
           </w:p>
           <w:p>
             <w:pPr>
@@ -3951,19 +3912,11 @@
                 <w:rFonts w:ascii="Tahoma" w:hAnsi="Tahoma"/>
               </w:rPr>
             </w:pPr>
-            <w:proofErr w:type="spellStart"/>
             <w:r>
               <w:rPr>
                 <w:rFonts w:ascii="Tahoma" w:hAnsi="Tahoma"/>
               </w:rPr>
-              <w:t>Xena’s</w:t>
-            </w:r>
-            <w:proofErr w:type="spellEnd"/>
-            <w:r>
-              <w:rPr>
-                <w:rFonts w:ascii="Tahoma" w:hAnsi="Tahoma"/>
-              </w:rPr>
-              <w:t xml:space="preserve"> kunder</w:t>
+              <w:t>Xena’s kunder</w:t>
             </w:r>
           </w:p>
           <w:p>
@@ -3982,16 +3935,8 @@
               <w:rPr>
                 <w:rFonts w:ascii="Tahoma" w:hAnsi="Tahoma"/>
               </w:rPr>
-              <w:t xml:space="preserve">Aftale med </w:t>
-            </w:r>
-            <w:proofErr w:type="spellStart"/>
-            <w:r>
-              <w:rPr>
-                <w:rFonts w:ascii="Tahoma" w:hAnsi="Tahoma"/>
-              </w:rPr>
-              <w:t>revisore</w:t>
-            </w:r>
-            <w:proofErr w:type="spellEnd"/>
+              <w:t>Aftale med revisore</w:t>
+            </w:r>
           </w:p>
           <w:p/>
         </w:tc>
@@ -4050,22 +3995,23 @@
       <w:pPr>
         <w:pStyle w:val="Overskrift2"/>
       </w:pPr>
-      <w:bookmarkStart w:id="13" w:name="_Toc499723954"/>
-      <w:r>
+      <w:bookmarkStart w:id="14" w:name="_Toc499723954"/>
+      <w:r>
+        <w:lastRenderedPageBreak/>
         <w:t>3.7. Metode</w:t>
       </w:r>
-      <w:bookmarkEnd w:id="13"/>
+      <w:bookmarkEnd w:id="14"/>
     </w:p>
     <w:p/>
     <w:p>
       <w:pPr>
         <w:pStyle w:val="Overskrift2"/>
       </w:pPr>
-      <w:bookmarkStart w:id="14" w:name="_Toc499723955"/>
+      <w:bookmarkStart w:id="15" w:name="_Toc499723955"/>
       <w:r>
         <w:t>3.8. Domænemodel</w:t>
       </w:r>
-      <w:bookmarkEnd w:id="14"/>
+      <w:bookmarkEnd w:id="15"/>
     </w:p>
     <w:p>
       <w:r>
@@ -4077,19 +4023,7 @@
         <w:spacing w:line="360" w:lineRule="auto"/>
       </w:pPr>
       <w:r>
-        <w:t xml:space="preserve">Efter gennemlæsningen af den udleverede projektopgave, var en af vores første opgaver at få en bedre forståelse af det domæne, som vi skal beskæftige os med. Vi har valgt at fokusere på vores eget domæne </w:t>
-      </w:r>
-      <w:r>
-        <w:lastRenderedPageBreak/>
-        <w:t xml:space="preserve">Budgetmanager, og ikke Xena, da vores løsning bliver en ekstern applikation udenfor Xena, der skal kunne snakke sammen med Xenas </w:t>
-      </w:r>
-      <w:proofErr w:type="spellStart"/>
-      <w:r>
-        <w:t>api</w:t>
-      </w:r>
-      <w:proofErr w:type="spellEnd"/>
-      <w:r>
-        <w:t>, og hente data fra et firmas regnskab.</w:t>
+        <w:t>Efter gennemlæsningen af den udleverede projektopgave, var en af vores første opgaver at få en bedre forståelse af det domæne, som vi skal beskæftige os med. Vi har valgt at fokusere på vores eget domæne Budgetmanager, og ikke Xena, da vores løsning bliver en ekstern applikation udenfor Xena, der skal kunne snakke sammen med Xenas api, og hente data fra et firmas regnskab.</w:t>
       </w:r>
       <w:r>
         <w:br/>
@@ -4209,6 +4143,9 @@
       </w:r>
       <w:r>
         <w:br/>
+      </w:r>
+      <w:r>
+        <w:lastRenderedPageBreak/>
         <w:t>En finanskonto kan kun være tilkoble til en finansgruppe, da en postering som fx ”salg af cykler”, kun skal være posteret under omsætning, og ikke samtidig også kunne fremkomme under omkostninger.</w:t>
       </w:r>
     </w:p>
@@ -4217,11 +4154,7 @@
         <w:spacing w:line="360" w:lineRule="auto"/>
       </w:pPr>
       <w:r>
-        <w:t xml:space="preserve">De finanskonti der vil være mulighed for at oprette, vil blive hentet fra det respektive regnskab inde fra Xena. På denne måde får vi alle de konti der er relevante for et firmas regnskab med i budgettet. Dette </w:t>
-      </w:r>
-      <w:r>
-        <w:lastRenderedPageBreak/>
-        <w:t>resulterer i at regnskabet skal have oprettet finanskonti i Xena, før det er muligt at hente dem over i Budgetmanager.</w:t>
+        <w:t>De finanskonti der vil være mulighed for at oprette, vil blive hentet fra det respektive regnskab inde fra Xena. På denne måde får vi alle de konti der er relevante for et firmas regnskab med i budgettet. Dette resulterer i at regnskabet skal have oprettet finanskonti i Xena, før det er muligt at hente dem over i Budgetmanager.</w:t>
       </w:r>
       <w:r>
         <w:rPr>
@@ -4239,11 +4172,11 @@
       <w:pPr>
         <w:pStyle w:val="Overskrift2"/>
       </w:pPr>
-      <w:bookmarkStart w:id="15" w:name="_Toc499723956"/>
+      <w:bookmarkStart w:id="16" w:name="_Toc499723956"/>
       <w:r>
         <w:t>3.9. User stories</w:t>
       </w:r>
-      <w:bookmarkEnd w:id="15"/>
+      <w:bookmarkEnd w:id="16"/>
     </w:p>
     <w:p>
       <w:r>
@@ -4254,11 +4187,11 @@
       <w:pPr>
         <w:pStyle w:val="Overskrift3"/>
       </w:pPr>
-      <w:bookmarkStart w:id="16" w:name="_Toc499723957"/>
+      <w:bookmarkStart w:id="17" w:name="_Toc499723957"/>
       <w:r>
         <w:t>3.9.1 Login</w:t>
       </w:r>
-      <w:bookmarkEnd w:id="16"/>
+      <w:bookmarkEnd w:id="17"/>
     </w:p>
     <w:p>
       <w:pPr>
@@ -4275,11 +4208,11 @@
       <w:pPr>
         <w:pStyle w:val="Overskrift3"/>
       </w:pPr>
-      <w:bookmarkStart w:id="17" w:name="_Toc499723958"/>
+      <w:bookmarkStart w:id="18" w:name="_Toc499723958"/>
       <w:r>
         <w:t>3.9.2. Oprette</w:t>
       </w:r>
-      <w:bookmarkEnd w:id="17"/>
+      <w:bookmarkEnd w:id="18"/>
     </w:p>
     <w:p>
       <w:pPr>
@@ -4314,11 +4247,11 @@
       <w:pPr>
         <w:pStyle w:val="Overskrift3"/>
       </w:pPr>
-      <w:bookmarkStart w:id="18" w:name="_Toc499723959"/>
+      <w:bookmarkStart w:id="19" w:name="_Toc499723959"/>
       <w:r>
         <w:t>3.9.3. Redigere</w:t>
       </w:r>
-      <w:bookmarkEnd w:id="18"/>
+      <w:bookmarkEnd w:id="19"/>
     </w:p>
     <w:p>
       <w:pPr>
@@ -4362,12 +4295,11 @@
       <w:pPr>
         <w:pStyle w:val="Overskrift3"/>
       </w:pPr>
-      <w:bookmarkStart w:id="19" w:name="_Toc499723960"/>
-      <w:r>
-        <w:lastRenderedPageBreak/>
+      <w:bookmarkStart w:id="20" w:name="_Toc499723960"/>
+      <w:r>
         <w:t>3.9.4. Slette</w:t>
       </w:r>
-      <w:bookmarkEnd w:id="19"/>
+      <w:bookmarkEnd w:id="20"/>
     </w:p>
     <w:p>
       <w:pPr>
@@ -4408,11 +4340,11 @@
       <w:pPr>
         <w:pStyle w:val="Overskrift3"/>
       </w:pPr>
-      <w:bookmarkStart w:id="20" w:name="_Toc499723961"/>
+      <w:bookmarkStart w:id="21" w:name="_Toc499723961"/>
       <w:r>
         <w:t>3.9.5. Sammenligne</w:t>
       </w:r>
-      <w:bookmarkEnd w:id="20"/>
+      <w:bookmarkEnd w:id="21"/>
     </w:p>
     <w:p>
       <w:pPr>
@@ -4442,11 +4374,11 @@
       <w:pPr>
         <w:pStyle w:val="Overskrift3"/>
       </w:pPr>
-      <w:bookmarkStart w:id="21" w:name="_Toc499723962"/>
+      <w:bookmarkStart w:id="22" w:name="_Toc499723962"/>
       <w:r>
         <w:t>3.9.6. Projektets opstart</w:t>
       </w:r>
-      <w:bookmarkEnd w:id="21"/>
+      <w:bookmarkEnd w:id="22"/>
     </w:p>
     <w:p>
       <w:pPr>
@@ -4463,11 +4395,11 @@
       <w:pPr>
         <w:pStyle w:val="Overskrift3"/>
       </w:pPr>
-      <w:bookmarkStart w:id="22" w:name="_Toc499723963"/>
+      <w:bookmarkStart w:id="23" w:name="_Toc499723963"/>
       <w:r>
         <w:t>3.9.7. Perspektivere</w:t>
       </w:r>
-      <w:bookmarkEnd w:id="22"/>
+      <w:bookmarkEnd w:id="23"/>
     </w:p>
     <w:p>
       <w:pPr>
@@ -4485,11 +4417,12 @@
       <w:pPr>
         <w:pStyle w:val="Overskrift2"/>
       </w:pPr>
-      <w:bookmarkStart w:id="23" w:name="_Toc499723964"/>
-      <w:r>
+      <w:bookmarkStart w:id="24" w:name="_Toc499723964"/>
+      <w:r>
+        <w:lastRenderedPageBreak/>
         <w:t>3.10. SSD for login</w:t>
       </w:r>
-      <w:bookmarkEnd w:id="23"/>
+      <w:bookmarkEnd w:id="24"/>
     </w:p>
     <w:p>
       <w:pPr>
@@ -4513,11 +4446,8 @@
         <w:spacing w:line="360" w:lineRule="auto"/>
       </w:pPr>
       <w:r>
-        <w:lastRenderedPageBreak/>
         <w:t>S</w:t>
       </w:r>
-      <w:bookmarkStart w:id="24" w:name="_GoBack"/>
-      <w:bookmarkEnd w:id="24"/>
       <w:r>
         <w:rPr>
           <w:noProof/>
@@ -4601,6 +4531,7 @@
       </w:pPr>
       <w:bookmarkStart w:id="26" w:name="_Toc499723966"/>
       <w:r>
+        <w:lastRenderedPageBreak/>
         <w:t>3.12 Sikkerhed</w:t>
       </w:r>
       <w:bookmarkEnd w:id="26"/>
@@ -4636,16 +4567,7 @@
         <w:spacing w:line="360" w:lineRule="auto"/>
       </w:pPr>
       <w:r>
-        <w:lastRenderedPageBreak/>
-        <w:t xml:space="preserve">Oauth er et verificeringsframework, der giver en applikation begrænset adgang til bruger data fra en HTTP service, som fx Facebook, </w:t>
-      </w:r>
-      <w:proofErr w:type="spellStart"/>
-      <w:r>
-        <w:t>Github</w:t>
-      </w:r>
-      <w:proofErr w:type="spellEnd"/>
-      <w:r>
-        <w:t xml:space="preserve"> osv. </w:t>
+        <w:t xml:space="preserve">Oauth er et verificeringsframework, der giver en applikation begrænset adgang til bruger data fra en HTTP service, som fx Facebook, Github osv. </w:t>
       </w:r>
       <w:r>
         <w:br/>
@@ -4762,23 +4684,7 @@
         <w:spacing w:line="360" w:lineRule="auto"/>
       </w:pPr>
       <w:r>
-        <w:t xml:space="preserve">Ressourceserveren er der hvor brugerens information er lageret, og Autentificering serveren </w:t>
-      </w:r>
-      <w:proofErr w:type="gramStart"/>
-      <w:r>
-        <w:t>verificere</w:t>
-      </w:r>
-      <w:proofErr w:type="gramEnd"/>
-      <w:r>
-        <w:t xml:space="preserve"> identiteten af brugeren og returnere en </w:t>
-      </w:r>
-      <w:proofErr w:type="spellStart"/>
-      <w:r>
-        <w:t>access</w:t>
-      </w:r>
-      <w:proofErr w:type="spellEnd"/>
-      <w:r>
-        <w:t xml:space="preserve"> token til klienten.</w:t>
+        <w:t>Ressourceserveren er der hvor brugerens information er lageret, og Autentificering serveren verificere identiteten af brugeren og returnere en access token til klienten.</w:t>
       </w:r>
     </w:p>
     <w:p>
@@ -4890,15 +4796,7 @@
         <w:spacing w:line="360" w:lineRule="auto"/>
       </w:pPr>
       <w:r>
-        <w:t xml:space="preserve">Applikationen laver et login </w:t>
-      </w:r>
-      <w:proofErr w:type="spellStart"/>
-      <w:r>
-        <w:t>request</w:t>
-      </w:r>
-      <w:proofErr w:type="spellEnd"/>
-      <w:r>
-        <w:t xml:space="preserve"> til brugeren</w:t>
+        <w:t>Applikationen laver et login request til brugeren</w:t>
       </w:r>
     </w:p>
     <w:p>
@@ -4924,23 +4822,7 @@
         <w:spacing w:line="360" w:lineRule="auto"/>
       </w:pPr>
       <w:r>
-        <w:t xml:space="preserve">Applikationen </w:t>
-      </w:r>
-      <w:proofErr w:type="spellStart"/>
-      <w:r>
-        <w:t>requester</w:t>
-      </w:r>
-      <w:proofErr w:type="spellEnd"/>
-      <w:r>
-        <w:t xml:space="preserve"> en </w:t>
-      </w:r>
-      <w:proofErr w:type="spellStart"/>
-      <w:r>
-        <w:t>access</w:t>
-      </w:r>
-      <w:proofErr w:type="spellEnd"/>
-      <w:r>
-        <w:t xml:space="preserve"> token fra autentificering serveren, ved at sende sin egen identitet med og godkendelsen fra brugeren.</w:t>
+        <w:t>Applikationen requester en access token fra autentificering serveren, ved at sende sin egen identitet med og godkendelsen fra brugeren.</w:t>
       </w:r>
     </w:p>
     <w:p>
@@ -4953,15 +4835,7 @@
         <w:spacing w:line="360" w:lineRule="auto"/>
       </w:pPr>
       <w:r>
-        <w:t xml:space="preserve">Hvis applikationens identitet verificeres og bruger godkendelsen er valid, sender autentificeringsserveren en </w:t>
-      </w:r>
-      <w:proofErr w:type="spellStart"/>
-      <w:r>
-        <w:t>access</w:t>
-      </w:r>
-      <w:proofErr w:type="spellEnd"/>
-      <w:r>
-        <w:t xml:space="preserve"> token til applikationen.</w:t>
+        <w:t>Hvis applikationens identitet verificeres og bruger godkendelsen er valid, sender autentificeringsserveren en access token til applikationen.</w:t>
       </w:r>
     </w:p>
     <w:p>
@@ -4974,23 +4848,7 @@
         <w:spacing w:line="360" w:lineRule="auto"/>
       </w:pPr>
       <w:r>
-        <w:t xml:space="preserve">Applikationen sender et </w:t>
-      </w:r>
-      <w:proofErr w:type="spellStart"/>
-      <w:r>
-        <w:t>request</w:t>
-      </w:r>
-      <w:proofErr w:type="spellEnd"/>
-      <w:r>
-        <w:t xml:space="preserve"> til ressourceserveren, og vedhæfter sin </w:t>
-      </w:r>
-      <w:proofErr w:type="spellStart"/>
-      <w:r>
-        <w:t>access</w:t>
-      </w:r>
-      <w:proofErr w:type="spellEnd"/>
-      <w:r>
-        <w:t xml:space="preserve"> token.</w:t>
+        <w:t>Applikationen sender et request til ressourceserveren, og vedhæfter sin access token.</w:t>
       </w:r>
     </w:p>
     <w:p>
@@ -5003,23 +4861,7 @@
         <w:spacing w:line="360" w:lineRule="auto"/>
       </w:pPr>
       <w:r>
-        <w:t xml:space="preserve">Hvis det er en valid </w:t>
-      </w:r>
-      <w:proofErr w:type="spellStart"/>
-      <w:r>
-        <w:t>access</w:t>
-      </w:r>
-      <w:proofErr w:type="spellEnd"/>
-      <w:r>
-        <w:t xml:space="preserve"> token returnere ressourceserveren de informationer applikationen </w:t>
-      </w:r>
-      <w:proofErr w:type="spellStart"/>
-      <w:r>
-        <w:t>requester</w:t>
-      </w:r>
-      <w:proofErr w:type="spellEnd"/>
-      <w:r>
-        <w:t xml:space="preserve">. </w:t>
+        <w:t xml:space="preserve">Hvis det er en valid access token returnere ressourceserveren de informationer applikationen requester. </w:t>
       </w:r>
     </w:p>
     <w:p>
@@ -5108,26 +4950,16 @@
         </w:numPr>
         <w:spacing w:line="360" w:lineRule="auto"/>
       </w:pPr>
-      <w:proofErr w:type="spellStart"/>
-      <w:r>
-        <w:t>Callback</w:t>
-      </w:r>
-      <w:proofErr w:type="spellEnd"/>
-      <w:r>
-        <w:t xml:space="preserve"> URL</w:t>
-      </w:r>
-    </w:p>
-    <w:p>
-      <w:pPr>
-        <w:spacing w:line="360" w:lineRule="auto"/>
-      </w:pPr>
-      <w:proofErr w:type="spellStart"/>
-      <w:r>
-        <w:t>Callback</w:t>
-      </w:r>
-      <w:proofErr w:type="spellEnd"/>
-      <w:r>
-        <w:t xml:space="preserve"> URL er der hvor man bliver overført til når autentificeringen er godkendt.</w:t>
+      <w:r>
+        <w:t>Callback URL</w:t>
+      </w:r>
+    </w:p>
+    <w:p>
+      <w:pPr>
+        <w:spacing w:line="360" w:lineRule="auto"/>
+      </w:pPr>
+      <w:r>
+        <w:t>Callback URL er der hvor man bliver overført til når autentificeringen er godkendt.</w:t>
       </w:r>
     </w:p>
     <w:p>
@@ -5175,63 +5007,7 @@
         <w:spacing w:line="360" w:lineRule="auto"/>
       </w:pPr>
       <w:r>
-        <w:t xml:space="preserve">Vi havde en anden mulighed for verificering ved Xena. Dette var API-Keys, API-Keys er mindre sikkert end Oauth, da det er krævet at der bliver sendt en </w:t>
-      </w:r>
-      <w:proofErr w:type="spellStart"/>
-      <w:r>
-        <w:t>key</w:t>
-      </w:r>
-      <w:proofErr w:type="spellEnd"/>
-      <w:r>
-        <w:t xml:space="preserve"> med i hvert </w:t>
-      </w:r>
-      <w:proofErr w:type="spellStart"/>
-      <w:r>
-        <w:t>request</w:t>
-      </w:r>
-      <w:proofErr w:type="spellEnd"/>
-      <w:r>
-        <w:t xml:space="preserve"> til Xena </w:t>
-      </w:r>
-      <w:proofErr w:type="spellStart"/>
-      <w:r>
-        <w:t>APIen</w:t>
-      </w:r>
-      <w:proofErr w:type="spellEnd"/>
-      <w:r>
-        <w:t xml:space="preserve">, Xena og vores applikation kan derved heller ikke være sikker på hvem der sender disse </w:t>
-      </w:r>
-      <w:proofErr w:type="spellStart"/>
-      <w:r>
-        <w:t>requests</w:t>
-      </w:r>
-      <w:proofErr w:type="spellEnd"/>
-      <w:r>
-        <w:t xml:space="preserve">, da det kan falsificeres hvis man får fingrene i </w:t>
-      </w:r>
-      <w:proofErr w:type="spellStart"/>
-      <w:r>
-        <w:t>api-keyen</w:t>
-      </w:r>
-      <w:proofErr w:type="spellEnd"/>
-      <w:r>
-        <w:t xml:space="preserve">. Hvorimod med Oauth tildeles man en </w:t>
-      </w:r>
-      <w:proofErr w:type="spellStart"/>
-      <w:r>
-        <w:t>access</w:t>
-      </w:r>
-      <w:proofErr w:type="spellEnd"/>
-      <w:r>
-        <w:t xml:space="preserve"> token, der er unik for den enkelte bruger så man altid kan identificere hvem der laver hvilke </w:t>
-      </w:r>
-      <w:proofErr w:type="spellStart"/>
-      <w:r>
-        <w:t>requests</w:t>
-      </w:r>
-      <w:proofErr w:type="spellEnd"/>
-      <w:r>
-        <w:t>. Oauth giver også brugeren mere tryghed, da det er noget man kan genkende fra andre applikationer.</w:t>
+        <w:t>Vi havde en anden mulighed for verificering ved Xena. Dette var API-Keys, API-Keys er mindre sikkert end Oauth, da det er krævet at der bliver sendt en key med i hvert request til Xena APIen, Xena og vores applikation kan derved heller ikke være sikker på hvem der sender disse requests, da det kan falsificeres hvis man får fingrene i api-keyen. Hvorimod med Oauth tildeles man en access token, der er unik for den enkelte bruger så man altid kan identificere hvem der laver hvilke requests. Oauth giver også brugeren mere tryghed, da det er noget man kan genkende fra andre applikationer.</w:t>
       </w:r>
     </w:p>
     <w:p>
@@ -5278,15 +5054,7 @@
         <w:footnoteReference w:id="4"/>
       </w:r>
       <w:r>
-        <w:t xml:space="preserve"> forbindelse, hvis vi skulle have mulighed for at tilgå den fra andre steder end hvis vi var på samme IP-adresse som serveren. Hvilket som sådan ikke ville være noget problem medmindre </w:t>
-      </w:r>
-      <w:proofErr w:type="spellStart"/>
-      <w:r>
-        <w:t>IP’en</w:t>
-      </w:r>
-      <w:proofErr w:type="spellEnd"/>
-      <w:r>
-        <w:t xml:space="preserve"> som serveren kørte på var nede, risikoen ved at det kunne ske ved en lokal server er større end hvis vi </w:t>
+        <w:t xml:space="preserve"> forbindelse, hvis vi skulle have mulighed for at tilgå den fra andre steder end hvis vi var på samme IP-adresse som serveren. Hvilket som sådan ikke ville være noget problem medmindre IP’en som serveren kørte på var nede, risikoen ved at det kunne ske ved en lokal server er større end hvis vi </w:t>
       </w:r>
       <w:r>
         <w:lastRenderedPageBreak/>
@@ -5298,88 +5066,32 @@
         <w:spacing w:line="360" w:lineRule="auto"/>
       </w:pPr>
       <w:r>
-        <w:t xml:space="preserve">Derfor har vi valgt denne gang at bruge GitHub da omverdenen på samme måde ikke ville kunne påvirke os. Går nettet ned hos udbyderen vil det altid være muligt at koble sig på via. fx mobilt netværk, hvor vi så kan </w:t>
-      </w:r>
-      <w:proofErr w:type="spellStart"/>
-      <w:r>
-        <w:t>pull</w:t>
-      </w:r>
-      <w:proofErr w:type="spellEnd"/>
-      <w:r>
-        <w:t xml:space="preserve"> seneste ændringer og så arbejder videre med seneste version af projekt og rapport. Det gir os også fordelen at vores data altid vil være let tilgængeligt lige meget om vi er hjemme, på studiet eller et helt andet sted. </w:t>
-      </w:r>
-    </w:p>
-    <w:p>
-      <w:pPr>
-        <w:spacing w:line="360" w:lineRule="auto"/>
-      </w:pPr>
-      <w:r>
-        <w:t xml:space="preserve">Det er dog en mulighed for andre folk at </w:t>
-      </w:r>
-      <w:proofErr w:type="spellStart"/>
-      <w:r>
-        <w:t>clone</w:t>
-      </w:r>
-      <w:proofErr w:type="spellEnd"/>
-      <w:r>
-        <w:t xml:space="preserve"> hele vores GitHub, dog vil de ikke kunne push til vores GitHub. Det vil kræve at de bliver tilføjet som </w:t>
-      </w:r>
-      <w:proofErr w:type="spellStart"/>
-      <w:r>
-        <w:t>collaborators</w:t>
-      </w:r>
-      <w:proofErr w:type="spellEnd"/>
-      <w:r>
-        <w:t xml:space="preserve"> til vores </w:t>
-      </w:r>
-      <w:proofErr w:type="spellStart"/>
-      <w:r>
-        <w:t>repository</w:t>
-      </w:r>
-      <w:proofErr w:type="spellEnd"/>
-      <w:r>
-        <w:t xml:space="preserve">. Muligheden for at gøre vores </w:t>
-      </w:r>
-      <w:proofErr w:type="spellStart"/>
-      <w:r>
-        <w:t>repository</w:t>
-      </w:r>
-      <w:proofErr w:type="spellEnd"/>
-      <w:r>
-        <w:t xml:space="preserve"> private vil altid være der, hvilket gør at andre folk end os der skal arbejde på det ikke har nogen form for adgang. På den måde kan vi sikre at vores </w:t>
-      </w:r>
-      <w:proofErr w:type="spellStart"/>
-      <w:r>
-        <w:t>soruce</w:t>
-      </w:r>
-      <w:proofErr w:type="spellEnd"/>
+        <w:t xml:space="preserve">Derfor har vi valgt denne gang at bruge GitHub da omverdenen på samme måde ikke ville kunne påvirke os. Går nettet ned hos udbyderen vil det altid være muligt at koble sig på via. fx mobilt netværk, hvor vi så kan pull seneste ændringer og så arbejder videre med seneste version af projekt og rapport. Det gir os også fordelen at vores data altid vil være let tilgængeligt lige meget om vi er hjemme, på studiet eller et helt andet sted. </w:t>
+      </w:r>
+    </w:p>
+    <w:p>
+      <w:pPr>
+        <w:spacing w:line="360" w:lineRule="auto"/>
+      </w:pPr>
+      <w:r>
+        <w:t>Det er dog en mulighed for andre folk at clone hele vores GitHub, dog vil de ikke kunne push til vores GitHub. Det vil kræve at de bliver tilføjet som collaborators til vores repository. Muligheden for at gøre vores repository private vil altid være der, hvilket gør at andre folk end os der skal arbejde på det ikke har nogen form for adgang. På den måde kan vi sikre at vores soruce code ikke bliver brugt af andre.  GitHub er et meget oplagt valg som vores versionskontrol grundet sikkerheden i at bruge det og fleksibiliteten i at vi ikke er bundet af lokale server.</w:t>
+      </w:r>
+    </w:p>
+    <w:p>
+      <w:pPr>
+        <w:pStyle w:val="Overskrift3"/>
+      </w:pPr>
+      <w:bookmarkStart w:id="36" w:name="_Toc499723976"/>
+      <w:r>
+        <w:t xml:space="preserve">3.12.6. </w:t>
+      </w:r>
+      <w:r>
+        <w:t>Test</w:t>
+      </w:r>
+      <w:bookmarkEnd w:id="36"/>
       <w:r>
         <w:t xml:space="preserve"> </w:t>
       </w:r>
-      <w:proofErr w:type="spellStart"/>
-      <w:r>
-        <w:t>code</w:t>
-      </w:r>
-      <w:proofErr w:type="spellEnd"/>
-      <w:r>
-        <w:t xml:space="preserve"> ikke bliver brugt af andre.  GitHub er et meget oplagt valg som vores versionskontrol grundet sikkerheden i at bruge det og fleksibiliteten i at vi ikke er bundet af lokale server.</w:t>
-      </w:r>
-    </w:p>
-    <w:p>
-      <w:pPr>
-        <w:pStyle w:val="Overskrift3"/>
-      </w:pPr>
-      <w:bookmarkStart w:id="36" w:name="_Toc499723976"/>
-      <w:r>
-        <w:t xml:space="preserve">3.12.6. </w:t>
-      </w:r>
-      <w:r>
-        <w:t>Test</w:t>
-      </w:r>
-      <w:bookmarkEnd w:id="36"/>
-      <w:r>
-        <w:t xml:space="preserve"> </w:t>
-      </w:r>
     </w:p>
     <w:p>
       <w:pPr>
@@ -5420,13 +5132,8 @@
         <w:spacing w:line="360" w:lineRule="auto"/>
       </w:pPr>
       <w:r>
-        <w:t xml:space="preserve">Ved at køre blackbox test sikre vi at en person uden viden indenfor vores kode tester </w:t>
-      </w:r>
-      <w:proofErr w:type="spellStart"/>
-      <w:r>
-        <w:t>app’en</w:t>
-      </w:r>
-      <w:proofErr w:type="spellEnd"/>
+        <w:t>Ved at køre blackbox test sikre vi at en person uden viden indenfor vores kode tester app’en</w:t>
+      </w:r>
       <w:r>
         <w:rPr>
           <w:rStyle w:val="Fodnotehenvisning"/>
@@ -5443,15 +5150,7 @@
         <w:footnoteReference w:id="6"/>
       </w:r>
       <w:r>
-        <w:t xml:space="preserve">, da han er en erfaren tester, og vi på samme tid kan få respons på mulige ønsker angående tilføjelser til </w:t>
-      </w:r>
-      <w:proofErr w:type="spellStart"/>
-      <w:r>
-        <w:t>app’en</w:t>
-      </w:r>
-      <w:proofErr w:type="spellEnd"/>
-      <w:r>
-        <w:t xml:space="preserve"> eller hvis der noget vi har misforstået ud fra forklaring.</w:t>
+        <w:t>, da han er en erfaren tester, og vi på samme tid kan få respons på mulige ønsker angående tilføjelser til app’en eller hvis der noget vi har misforstået ud fra forklaring.</w:t>
       </w:r>
     </w:p>
     <w:p>
@@ -5472,23 +5171,7 @@
         <w:spacing w:line="360" w:lineRule="auto"/>
       </w:pPr>
       <w:r>
-        <w:t xml:space="preserve">Vores destructive test vil blive udført på samme tid som whitebox og blackbox test, formålet ved denne test form er at prøve alle tænkelig metode at få vores app til at crashe, så vi kan finde ud af hvor der skal sættes tid af for at sikre at når </w:t>
-      </w:r>
-      <w:proofErr w:type="spellStart"/>
-      <w:r>
-        <w:t>app’en</w:t>
-      </w:r>
-      <w:proofErr w:type="spellEnd"/>
-      <w:r>
-        <w:t xml:space="preserve"> bliver </w:t>
-      </w:r>
-      <w:proofErr w:type="spellStart"/>
-      <w:r>
-        <w:t>deployed</w:t>
-      </w:r>
-      <w:proofErr w:type="spellEnd"/>
-      <w:r>
-        <w:t xml:space="preserve"> at kunderne ikke vil kunne få programmet til at crashe</w:t>
+        <w:t>Vores destructive test vil blive udført på samme tid som whitebox og blackbox test, formålet ved denne test form er at prøve alle tænkelig metode at få vores app til at crashe, så vi kan finde ud af hvor der skal sættes tid af for at sikre at når app’en bliver deployed at kunderne ikke vil kunne få programmet til at crashe</w:t>
       </w:r>
     </w:p>
     <w:p>
@@ -5531,15 +5214,7 @@
         <w:spacing w:line="360" w:lineRule="auto"/>
       </w:pPr>
       <w:r>
-        <w:t xml:space="preserve">Vi har valgt i vores database, at vi ikke vil gemme alle folks oplysninger fra Xena når de vil sammenligne deres budgetmanager med </w:t>
-      </w:r>
-      <w:proofErr w:type="spellStart"/>
-      <w:r>
-        <w:t>Xena’s</w:t>
-      </w:r>
-      <w:proofErr w:type="spellEnd"/>
-      <w:r>
-        <w:t xml:space="preserve"> budget. Dog har vi valgt at det vil være en mulighed at kunne lave en identisk kopi af deres finanskonto navne, finansgruppe navne og kontonumre, da det vil være nødvendigt at de er helt identiske for at kunne sammenligne de 2 budgetter. Dette vil gøre det lettere for den budgetansvarlige at inddatere al nødvendige data, idet alle finaskontoer, finansgrupper og kontonumre er tilføjet, så der kun mangler diverse omkostninger og indtægter. </w:t>
+        <w:t xml:space="preserve">Vi har valgt i vores database, at vi ikke vil gemme alle folks oplysninger fra Xena når de vil sammenligne deres budgetmanager med Xena’s budget. Dog har vi valgt at det vil være en mulighed at kunne lave en identisk kopi af deres finanskonto navne, finansgruppe navne og kontonumre, da det vil være nødvendigt at de er helt identiske for at kunne sammenligne de 2 budgetter. Dette vil gøre det lettere for den budgetansvarlige at inddatere al nødvendige data, idet alle finaskontoer, finansgrupper og kontonumre er tilføjet, så der kun mangler diverse omkostninger og indtægter. </w:t>
       </w:r>
       <w:r>
         <w:br/>
@@ -5702,21 +5377,7 @@
         <w:rPr>
           <w:lang w:val="en-US"/>
         </w:rPr>
-        <w:t xml:space="preserve"> </w:t>
-      </w:r>
-      <w:proofErr w:type="spellStart"/>
-      <w:r>
-        <w:rPr>
-          <w:lang w:val="en-US"/>
-        </w:rPr>
-        <w:t>Virtuel</w:t>
-      </w:r>
-      <w:proofErr w:type="spellEnd"/>
-      <w:r>
-        <w:rPr>
-          <w:lang w:val="en-US"/>
-        </w:rPr>
-        <w:t xml:space="preserve"> private network</w:t>
+        <w:t xml:space="preserve"> Virtuel private network</w:t>
       </w:r>
     </w:p>
   </w:footnote>
@@ -5738,16 +5399,8 @@
         <w:rPr>
           <w:lang w:val="en-US"/>
         </w:rPr>
-        <w:t xml:space="preserve"> </w:t>
-      </w:r>
-      <w:proofErr w:type="spellStart"/>
-      <w:r>
-        <w:rPr>
-          <w:lang w:val="en-US"/>
-        </w:rPr>
-        <w:t>Applikation</w:t>
-      </w:r>
-      <w:proofErr w:type="spellEnd"/>
+        <w:t xml:space="preserve"> Applikation</w:t>
+      </w:r>
     </w:p>
   </w:footnote>
   <w:footnote w:id="6">
@@ -7849,7 +7502,7 @@
 </file>
 
 <file path=customXml/itemProps1.xml><?xml version="1.0" encoding="utf-8"?>
-<ds:datastoreItem xmlns:ds="http://schemas.openxmlformats.org/officeDocument/2006/customXml" ds:itemID="{F678D5B0-761B-4D42-B297-A6876BBDED96}">
+<ds:datastoreItem xmlns:ds="http://schemas.openxmlformats.org/officeDocument/2006/customXml" ds:itemID="{A7B6CCB1-6DB3-43D3-B073-C92A6BF4F536}">
   <ds:schemaRefs>
     <ds:schemaRef ds:uri="http://schemas.openxmlformats.org/officeDocument/2006/bibliography"/>
   </ds:schemaRefs>

</xml_diff>

<commit_message>
Små rettelser SD diagram
</commit_message>
<xml_diff>
--- a/Dokumenter/BudgetmanagerRapportUdkast.docx
+++ b/Dokumenter/BudgetmanagerRapportUdkast.docx
@@ -57,7 +57,7 @@
           <w:r>
             <w:fldChar w:fldCharType="separate"/>
           </w:r>
-          <w:hyperlink w:anchor="_Toc499723941" w:history="1">
+          <w:hyperlink w:anchor="_Toc499802068" w:history="1">
             <w:r>
               <w:rPr>
                 <w:rStyle w:val="Hyperlink"/>
@@ -84,7 +84,7 @@
                 <w:noProof/>
                 <w:webHidden/>
               </w:rPr>
-              <w:instrText xml:space="preserve"> PAGEREF _Toc499723941 \h </w:instrText>
+              <w:instrText xml:space="preserve"> PAGEREF _Toc499802068 \h </w:instrText>
             </w:r>
             <w:r>
               <w:rPr>
@@ -127,7 +127,7 @@
               <w:lang w:eastAsia="da-DK"/>
             </w:rPr>
           </w:pPr>
-          <w:hyperlink w:anchor="_Toc499723942" w:history="1">
+          <w:hyperlink w:anchor="_Toc499802069" w:history="1">
             <w:r>
               <w:rPr>
                 <w:rStyle w:val="Hyperlink"/>
@@ -154,7 +154,7 @@
                 <w:noProof/>
                 <w:webHidden/>
               </w:rPr>
-              <w:instrText xml:space="preserve"> PAGEREF _Toc499723942 \h </w:instrText>
+              <w:instrText xml:space="preserve"> PAGEREF _Toc499802069 \h </w:instrText>
             </w:r>
             <w:r>
               <w:rPr>
@@ -197,7 +197,7 @@
               <w:lang w:eastAsia="da-DK"/>
             </w:rPr>
           </w:pPr>
-          <w:hyperlink w:anchor="_Toc499723943" w:history="1">
+          <w:hyperlink w:anchor="_Toc499802070" w:history="1">
             <w:r>
               <w:rPr>
                 <w:rStyle w:val="Hyperlink"/>
@@ -224,7 +224,7 @@
                 <w:noProof/>
                 <w:webHidden/>
               </w:rPr>
-              <w:instrText xml:space="preserve"> PAGEREF _Toc499723943 \h </w:instrText>
+              <w:instrText xml:space="preserve"> PAGEREF _Toc499802070 \h </w:instrText>
             </w:r>
             <w:r>
               <w:rPr>
@@ -267,7 +267,7 @@
               <w:lang w:eastAsia="da-DK"/>
             </w:rPr>
           </w:pPr>
-          <w:hyperlink w:anchor="_Toc499723944" w:history="1">
+          <w:hyperlink w:anchor="_Toc499802071" w:history="1">
             <w:r>
               <w:rPr>
                 <w:rStyle w:val="Hyperlink"/>
@@ -294,7 +294,7 @@
                 <w:noProof/>
                 <w:webHidden/>
               </w:rPr>
-              <w:instrText xml:space="preserve"> PAGEREF _Toc499723944 \h </w:instrText>
+              <w:instrText xml:space="preserve"> PAGEREF _Toc499802071 \h </w:instrText>
             </w:r>
             <w:r>
               <w:rPr>
@@ -337,7 +337,7 @@
               <w:lang w:eastAsia="da-DK"/>
             </w:rPr>
           </w:pPr>
-          <w:hyperlink w:anchor="_Toc499723945" w:history="1">
+          <w:hyperlink w:anchor="_Toc499802072" w:history="1">
             <w:r>
               <w:rPr>
                 <w:rStyle w:val="Hyperlink"/>
@@ -364,7 +364,7 @@
                 <w:noProof/>
                 <w:webHidden/>
               </w:rPr>
-              <w:instrText xml:space="preserve"> PAGEREF _Toc499723945 \h </w:instrText>
+              <w:instrText xml:space="preserve"> PAGEREF _Toc499802072 \h </w:instrText>
             </w:r>
             <w:r>
               <w:rPr>
@@ -384,7 +384,7 @@
                 <w:noProof/>
                 <w:webHidden/>
               </w:rPr>
-              <w:t>4</w:t>
+              <w:t>5</w:t>
             </w:r>
             <w:r>
               <w:rPr>
@@ -407,7 +407,7 @@
               <w:lang w:eastAsia="da-DK"/>
             </w:rPr>
           </w:pPr>
-          <w:hyperlink w:anchor="_Toc499723946" w:history="1">
+          <w:hyperlink w:anchor="_Toc499802073" w:history="1">
             <w:r>
               <w:rPr>
                 <w:rStyle w:val="Hyperlink"/>
@@ -434,7 +434,7 @@
                 <w:noProof/>
                 <w:webHidden/>
               </w:rPr>
-              <w:instrText xml:space="preserve"> PAGEREF _Toc499723946 \h </w:instrText>
+              <w:instrText xml:space="preserve"> PAGEREF _Toc499802073 \h </w:instrText>
             </w:r>
             <w:r>
               <w:rPr>
@@ -477,7 +477,7 @@
               <w:lang w:eastAsia="da-DK"/>
             </w:rPr>
           </w:pPr>
-          <w:hyperlink w:anchor="_Toc499723947" w:history="1">
+          <w:hyperlink w:anchor="_Toc499802074" w:history="1">
             <w:r>
               <w:rPr>
                 <w:rStyle w:val="Hyperlink"/>
@@ -504,7 +504,7 @@
                 <w:noProof/>
                 <w:webHidden/>
               </w:rPr>
-              <w:instrText xml:space="preserve"> PAGEREF _Toc499723947 \h </w:instrText>
+              <w:instrText xml:space="preserve"> PAGEREF _Toc499802074 \h </w:instrText>
             </w:r>
             <w:r>
               <w:rPr>
@@ -547,7 +547,7 @@
               <w:lang w:eastAsia="da-DK"/>
             </w:rPr>
           </w:pPr>
-          <w:hyperlink w:anchor="_Toc499723948" w:history="1">
+          <w:hyperlink w:anchor="_Toc499802075" w:history="1">
             <w:r>
               <w:rPr>
                 <w:rStyle w:val="Hyperlink"/>
@@ -574,7 +574,7 @@
                 <w:noProof/>
                 <w:webHidden/>
               </w:rPr>
-              <w:instrText xml:space="preserve"> PAGEREF _Toc499723948 \h </w:instrText>
+              <w:instrText xml:space="preserve"> PAGEREF _Toc499802075 \h </w:instrText>
             </w:r>
             <w:r>
               <w:rPr>
@@ -594,7 +594,7 @@
                 <w:noProof/>
                 <w:webHidden/>
               </w:rPr>
-              <w:t>5</w:t>
+              <w:t>6</w:t>
             </w:r>
             <w:r>
               <w:rPr>
@@ -617,7 +617,7 @@
               <w:lang w:eastAsia="da-DK"/>
             </w:rPr>
           </w:pPr>
-          <w:hyperlink w:anchor="_Toc499723949" w:history="1">
+          <w:hyperlink w:anchor="_Toc499802076" w:history="1">
             <w:r>
               <w:rPr>
                 <w:rStyle w:val="Hyperlink"/>
@@ -644,7 +644,7 @@
                 <w:noProof/>
                 <w:webHidden/>
               </w:rPr>
-              <w:instrText xml:space="preserve"> PAGEREF _Toc499723949 \h </w:instrText>
+              <w:instrText xml:space="preserve"> PAGEREF _Toc499802076 \h </w:instrText>
             </w:r>
             <w:r>
               <w:rPr>
@@ -687,7 +687,7 @@
               <w:lang w:eastAsia="da-DK"/>
             </w:rPr>
           </w:pPr>
-          <w:hyperlink w:anchor="_Toc499723950" w:history="1">
+          <w:hyperlink w:anchor="_Toc499802077" w:history="1">
             <w:r>
               <w:rPr>
                 <w:rStyle w:val="Hyperlink"/>
@@ -714,7 +714,7 @@
                 <w:noProof/>
                 <w:webHidden/>
               </w:rPr>
-              <w:instrText xml:space="preserve"> PAGEREF _Toc499723950 \h </w:instrText>
+              <w:instrText xml:space="preserve"> PAGEREF _Toc499802077 \h </w:instrText>
             </w:r>
             <w:r>
               <w:rPr>
@@ -757,7 +757,7 @@
               <w:lang w:eastAsia="da-DK"/>
             </w:rPr>
           </w:pPr>
-          <w:hyperlink w:anchor="_Toc499723951" w:history="1">
+          <w:hyperlink w:anchor="_Toc499802078" w:history="1">
             <w:r>
               <w:rPr>
                 <w:rStyle w:val="Hyperlink"/>
@@ -784,7 +784,7 @@
                 <w:noProof/>
                 <w:webHidden/>
               </w:rPr>
-              <w:instrText xml:space="preserve"> PAGEREF _Toc499723951 \h </w:instrText>
+              <w:instrText xml:space="preserve"> PAGEREF _Toc499802078 \h </w:instrText>
             </w:r>
             <w:r>
               <w:rPr>
@@ -827,7 +827,7 @@
               <w:lang w:eastAsia="da-DK"/>
             </w:rPr>
           </w:pPr>
-          <w:hyperlink w:anchor="_Toc499723952" w:history="1">
+          <w:hyperlink w:anchor="_Toc499802079" w:history="1">
             <w:r>
               <w:rPr>
                 <w:rStyle w:val="Hyperlink"/>
@@ -854,7 +854,7 @@
                 <w:noProof/>
                 <w:webHidden/>
               </w:rPr>
-              <w:instrText xml:space="preserve"> PAGEREF _Toc499723952 \h </w:instrText>
+              <w:instrText xml:space="preserve"> PAGEREF _Toc499802079 \h </w:instrText>
             </w:r>
             <w:r>
               <w:rPr>
@@ -897,7 +897,7 @@
               <w:lang w:eastAsia="da-DK"/>
             </w:rPr>
           </w:pPr>
-          <w:hyperlink w:anchor="_Toc499723953" w:history="1">
+          <w:hyperlink w:anchor="_Toc499802080" w:history="1">
             <w:r>
               <w:rPr>
                 <w:rStyle w:val="Hyperlink"/>
@@ -924,7 +924,7 @@
                 <w:noProof/>
                 <w:webHidden/>
               </w:rPr>
-              <w:instrText xml:space="preserve"> PAGEREF _Toc499723953 \h </w:instrText>
+              <w:instrText xml:space="preserve"> PAGEREF _Toc499802080 \h </w:instrText>
             </w:r>
             <w:r>
               <w:rPr>
@@ -967,7 +967,7 @@
               <w:lang w:eastAsia="da-DK"/>
             </w:rPr>
           </w:pPr>
-          <w:hyperlink w:anchor="_Toc499723954" w:history="1">
+          <w:hyperlink w:anchor="_Toc499802081" w:history="1">
             <w:r>
               <w:rPr>
                 <w:rStyle w:val="Hyperlink"/>
@@ -994,7 +994,7 @@
                 <w:noProof/>
                 <w:webHidden/>
               </w:rPr>
-              <w:instrText xml:space="preserve"> PAGEREF _Toc499723954 \h </w:instrText>
+              <w:instrText xml:space="preserve"> PAGEREF _Toc499802081 \h </w:instrText>
             </w:r>
             <w:r>
               <w:rPr>
@@ -1014,7 +1014,7 @@
                 <w:noProof/>
                 <w:webHidden/>
               </w:rPr>
-              <w:t>7</w:t>
+              <w:t>8</w:t>
             </w:r>
             <w:r>
               <w:rPr>
@@ -1037,7 +1037,7 @@
               <w:lang w:eastAsia="da-DK"/>
             </w:rPr>
           </w:pPr>
-          <w:hyperlink w:anchor="_Toc499723955" w:history="1">
+          <w:hyperlink w:anchor="_Toc499802082" w:history="1">
             <w:r>
               <w:rPr>
                 <w:rStyle w:val="Hyperlink"/>
@@ -1064,7 +1064,7 @@
                 <w:noProof/>
                 <w:webHidden/>
               </w:rPr>
-              <w:instrText xml:space="preserve"> PAGEREF _Toc499723955 \h </w:instrText>
+              <w:instrText xml:space="preserve"> PAGEREF _Toc499802082 \h </w:instrText>
             </w:r>
             <w:r>
               <w:rPr>
@@ -1084,7 +1084,7 @@
                 <w:noProof/>
                 <w:webHidden/>
               </w:rPr>
-              <w:t>7</w:t>
+              <w:t>8</w:t>
             </w:r>
             <w:r>
               <w:rPr>
@@ -1107,7 +1107,7 @@
               <w:lang w:eastAsia="da-DK"/>
             </w:rPr>
           </w:pPr>
-          <w:hyperlink w:anchor="_Toc499723956" w:history="1">
+          <w:hyperlink w:anchor="_Toc499802083" w:history="1">
             <w:r>
               <w:rPr>
                 <w:rStyle w:val="Hyperlink"/>
@@ -1134,7 +1134,7 @@
                 <w:noProof/>
                 <w:webHidden/>
               </w:rPr>
-              <w:instrText xml:space="preserve"> PAGEREF _Toc499723956 \h </w:instrText>
+              <w:instrText xml:space="preserve"> PAGEREF _Toc499802083 \h </w:instrText>
             </w:r>
             <w:r>
               <w:rPr>
@@ -1177,7 +1177,7 @@
               <w:lang w:eastAsia="da-DK"/>
             </w:rPr>
           </w:pPr>
-          <w:hyperlink w:anchor="_Toc499723957" w:history="1">
+          <w:hyperlink w:anchor="_Toc499802084" w:history="1">
             <w:r>
               <w:rPr>
                 <w:rStyle w:val="Hyperlink"/>
@@ -1204,7 +1204,7 @@
                 <w:noProof/>
                 <w:webHidden/>
               </w:rPr>
-              <w:instrText xml:space="preserve"> PAGEREF _Toc499723957 \h </w:instrText>
+              <w:instrText xml:space="preserve"> PAGEREF _Toc499802084 \h </w:instrText>
             </w:r>
             <w:r>
               <w:rPr>
@@ -1247,7 +1247,7 @@
               <w:lang w:eastAsia="da-DK"/>
             </w:rPr>
           </w:pPr>
-          <w:hyperlink w:anchor="_Toc499723958" w:history="1">
+          <w:hyperlink w:anchor="_Toc499802085" w:history="1">
             <w:r>
               <w:rPr>
                 <w:rStyle w:val="Hyperlink"/>
@@ -1274,7 +1274,7 @@
                 <w:noProof/>
                 <w:webHidden/>
               </w:rPr>
-              <w:instrText xml:space="preserve"> PAGEREF _Toc499723958 \h </w:instrText>
+              <w:instrText xml:space="preserve"> PAGEREF _Toc499802085 \h </w:instrText>
             </w:r>
             <w:r>
               <w:rPr>
@@ -1317,7 +1317,7 @@
               <w:lang w:eastAsia="da-DK"/>
             </w:rPr>
           </w:pPr>
-          <w:hyperlink w:anchor="_Toc499723959" w:history="1">
+          <w:hyperlink w:anchor="_Toc499802086" w:history="1">
             <w:r>
               <w:rPr>
                 <w:rStyle w:val="Hyperlink"/>
@@ -1344,7 +1344,7 @@
                 <w:noProof/>
                 <w:webHidden/>
               </w:rPr>
-              <w:instrText xml:space="preserve"> PAGEREF _Toc499723959 \h </w:instrText>
+              <w:instrText xml:space="preserve"> PAGEREF _Toc499802086 \h </w:instrText>
             </w:r>
             <w:r>
               <w:rPr>
@@ -1387,7 +1387,7 @@
               <w:lang w:eastAsia="da-DK"/>
             </w:rPr>
           </w:pPr>
-          <w:hyperlink w:anchor="_Toc499723960" w:history="1">
+          <w:hyperlink w:anchor="_Toc499802087" w:history="1">
             <w:r>
               <w:rPr>
                 <w:rStyle w:val="Hyperlink"/>
@@ -1414,7 +1414,7 @@
                 <w:noProof/>
                 <w:webHidden/>
               </w:rPr>
-              <w:instrText xml:space="preserve"> PAGEREF _Toc499723960 \h </w:instrText>
+              <w:instrText xml:space="preserve"> PAGEREF _Toc499802087 \h </w:instrText>
             </w:r>
             <w:r>
               <w:rPr>
@@ -1457,7 +1457,7 @@
               <w:lang w:eastAsia="da-DK"/>
             </w:rPr>
           </w:pPr>
-          <w:hyperlink w:anchor="_Toc499723961" w:history="1">
+          <w:hyperlink w:anchor="_Toc499802088" w:history="1">
             <w:r>
               <w:rPr>
                 <w:rStyle w:val="Hyperlink"/>
@@ -1484,7 +1484,7 @@
                 <w:noProof/>
                 <w:webHidden/>
               </w:rPr>
-              <w:instrText xml:space="preserve"> PAGEREF _Toc499723961 \h </w:instrText>
+              <w:instrText xml:space="preserve"> PAGEREF _Toc499802088 \h </w:instrText>
             </w:r>
             <w:r>
               <w:rPr>
@@ -1527,7 +1527,7 @@
               <w:lang w:eastAsia="da-DK"/>
             </w:rPr>
           </w:pPr>
-          <w:hyperlink w:anchor="_Toc499723962" w:history="1">
+          <w:hyperlink w:anchor="_Toc499802089" w:history="1">
             <w:r>
               <w:rPr>
                 <w:rStyle w:val="Hyperlink"/>
@@ -1554,7 +1554,7 @@
                 <w:noProof/>
                 <w:webHidden/>
               </w:rPr>
-              <w:instrText xml:space="preserve"> PAGEREF _Toc499723962 \h </w:instrText>
+              <w:instrText xml:space="preserve"> PAGEREF _Toc499802089 \h </w:instrText>
             </w:r>
             <w:r>
               <w:rPr>
@@ -1597,7 +1597,7 @@
               <w:lang w:eastAsia="da-DK"/>
             </w:rPr>
           </w:pPr>
-          <w:hyperlink w:anchor="_Toc499723963" w:history="1">
+          <w:hyperlink w:anchor="_Toc499802090" w:history="1">
             <w:r>
               <w:rPr>
                 <w:rStyle w:val="Hyperlink"/>
@@ -1624,7 +1624,7 @@
                 <w:noProof/>
                 <w:webHidden/>
               </w:rPr>
-              <w:instrText xml:space="preserve"> PAGEREF _Toc499723963 \h </w:instrText>
+              <w:instrText xml:space="preserve"> PAGEREF _Toc499802090 \h </w:instrText>
             </w:r>
             <w:r>
               <w:rPr>
@@ -1667,13 +1667,27 @@
               <w:lang w:eastAsia="da-DK"/>
             </w:rPr>
           </w:pPr>
-          <w:hyperlink w:anchor="_Toc499723964" w:history="1">
+          <w:hyperlink w:anchor="_Toc499802091" w:history="1">
             <w:r>
               <w:rPr>
                 <w:rStyle w:val="Hyperlink"/>
                 <w:noProof/>
               </w:rPr>
-              <w:t>3.10. SSD for login</w:t>
+              <w:t>3.10. SD for l</w:t>
+            </w:r>
+            <w:r>
+              <w:rPr>
+                <w:rStyle w:val="Hyperlink"/>
+                <w:noProof/>
+              </w:rPr>
+              <w:t>o</w:t>
+            </w:r>
+            <w:r>
+              <w:rPr>
+                <w:rStyle w:val="Hyperlink"/>
+                <w:noProof/>
+              </w:rPr>
+              <w:t>gin</w:t>
             </w:r>
             <w:r>
               <w:rPr>
@@ -1694,7 +1708,7 @@
                 <w:noProof/>
                 <w:webHidden/>
               </w:rPr>
-              <w:instrText xml:space="preserve"> PAGEREF _Toc499723964 \h </w:instrText>
+              <w:instrText xml:space="preserve"> PAGEREF _Toc499802091 \h </w:instrText>
             </w:r>
             <w:r>
               <w:rPr>
@@ -1714,7 +1728,7 @@
                 <w:noProof/>
                 <w:webHidden/>
               </w:rPr>
-              <w:t>10</w:t>
+              <w:t>11</w:t>
             </w:r>
             <w:r>
               <w:rPr>
@@ -1737,13 +1751,13 @@
               <w:lang w:eastAsia="da-DK"/>
             </w:rPr>
           </w:pPr>
-          <w:hyperlink w:anchor="_Toc499723965" w:history="1">
+          <w:hyperlink w:anchor="_Toc499802092" w:history="1">
             <w:r>
               <w:rPr>
                 <w:rStyle w:val="Hyperlink"/>
                 <w:noProof/>
               </w:rPr>
-              <w:t>3.11. SD for login</w:t>
+              <w:t>3.11. SSD for login</w:t>
             </w:r>
             <w:r>
               <w:rPr>
@@ -1764,7 +1778,7 @@
                 <w:noProof/>
                 <w:webHidden/>
               </w:rPr>
-              <w:instrText xml:space="preserve"> PAGEREF _Toc499723965 \h </w:instrText>
+              <w:instrText xml:space="preserve"> PAGEREF _Toc499802092 \h </w:instrText>
             </w:r>
             <w:r>
               <w:rPr>
@@ -1807,7 +1821,7 @@
               <w:lang w:eastAsia="da-DK"/>
             </w:rPr>
           </w:pPr>
-          <w:hyperlink w:anchor="_Toc499723966" w:history="1">
+          <w:hyperlink w:anchor="_Toc499802093" w:history="1">
             <w:r>
               <w:rPr>
                 <w:rStyle w:val="Hyperlink"/>
@@ -1834,7 +1848,7 @@
                 <w:noProof/>
                 <w:webHidden/>
               </w:rPr>
-              <w:instrText xml:space="preserve"> PAGEREF _Toc499723966 \h </w:instrText>
+              <w:instrText xml:space="preserve"> PAGEREF _Toc499802093 \h </w:instrText>
             </w:r>
             <w:r>
               <w:rPr>
@@ -1854,7 +1868,7 @@
                 <w:noProof/>
                 <w:webHidden/>
               </w:rPr>
-              <w:t>11</w:t>
+              <w:t>12</w:t>
             </w:r>
             <w:r>
               <w:rPr>
@@ -1877,7 +1891,7 @@
               <w:lang w:eastAsia="da-DK"/>
             </w:rPr>
           </w:pPr>
-          <w:hyperlink w:anchor="_Toc499723967" w:history="1">
+          <w:hyperlink w:anchor="_Toc499802094" w:history="1">
             <w:r>
               <w:rPr>
                 <w:rStyle w:val="Hyperlink"/>
@@ -1904,7 +1918,7 @@
                 <w:noProof/>
                 <w:webHidden/>
               </w:rPr>
-              <w:instrText xml:space="preserve"> PAGEREF _Toc499723967 \h </w:instrText>
+              <w:instrText xml:space="preserve"> PAGEREF _Toc499802094 \h </w:instrText>
             </w:r>
             <w:r>
               <w:rPr>
@@ -1924,7 +1938,7 @@
                 <w:noProof/>
                 <w:webHidden/>
               </w:rPr>
-              <w:t>11</w:t>
+              <w:t>12</w:t>
             </w:r>
             <w:r>
               <w:rPr>
@@ -1942,10 +1956,12 @@
               <w:tab w:val="right" w:leader="dot" w:pos="9628"/>
             </w:tabs>
             <w:rPr>
+              <w:rFonts w:eastAsiaTheme="minorEastAsia"/>
               <w:noProof/>
+              <w:lang w:eastAsia="da-DK"/>
             </w:rPr>
           </w:pPr>
-          <w:hyperlink w:anchor="_Toc499723968" w:history="1">
+          <w:hyperlink w:anchor="_Toc499802095" w:history="1">
             <w:r>
               <w:rPr>
                 <w:rStyle w:val="Hyperlink"/>
@@ -1972,7 +1988,7 @@
                 <w:noProof/>
                 <w:webHidden/>
               </w:rPr>
-              <w:instrText xml:space="preserve"> PAGEREF _Toc499723968 \h </w:instrText>
+              <w:instrText xml:space="preserve"> PAGEREF _Toc499802095 \h </w:instrText>
             </w:r>
             <w:r>
               <w:rPr>
@@ -2010,10 +2026,12 @@
               <w:tab w:val="right" w:leader="dot" w:pos="9628"/>
             </w:tabs>
             <w:rPr>
+              <w:rFonts w:eastAsiaTheme="minorEastAsia"/>
               <w:noProof/>
+              <w:lang w:eastAsia="da-DK"/>
             </w:rPr>
           </w:pPr>
-          <w:hyperlink w:anchor="_Toc499723969" w:history="1">
+          <w:hyperlink w:anchor="_Toc499802096" w:history="1">
             <w:r>
               <w:rPr>
                 <w:rStyle w:val="Hyperlink"/>
@@ -2040,7 +2058,7 @@
                 <w:noProof/>
                 <w:webHidden/>
               </w:rPr>
-              <w:instrText xml:space="preserve"> PAGEREF _Toc499723969 \h </w:instrText>
+              <w:instrText xml:space="preserve"> PAGEREF _Toc499802096 \h </w:instrText>
             </w:r>
             <w:r>
               <w:rPr>
@@ -2078,10 +2096,12 @@
               <w:tab w:val="right" w:leader="dot" w:pos="9628"/>
             </w:tabs>
             <w:rPr>
+              <w:rFonts w:eastAsiaTheme="minorEastAsia"/>
               <w:noProof/>
+              <w:lang w:eastAsia="da-DK"/>
             </w:rPr>
           </w:pPr>
-          <w:hyperlink w:anchor="_Toc499723970" w:history="1">
+          <w:hyperlink w:anchor="_Toc499802097" w:history="1">
             <w:r>
               <w:rPr>
                 <w:rStyle w:val="Hyperlink"/>
@@ -2108,7 +2128,7 @@
                 <w:noProof/>
                 <w:webHidden/>
               </w:rPr>
-              <w:instrText xml:space="preserve"> PAGEREF _Toc499723970 \h </w:instrText>
+              <w:instrText xml:space="preserve"> PAGEREF _Toc499802097 \h </w:instrText>
             </w:r>
             <w:r>
               <w:rPr>
@@ -2151,7 +2171,7 @@
               <w:lang w:eastAsia="da-DK"/>
             </w:rPr>
           </w:pPr>
-          <w:hyperlink w:anchor="_Toc499723971" w:history="1">
+          <w:hyperlink w:anchor="_Toc499802098" w:history="1">
             <w:r>
               <w:rPr>
                 <w:rStyle w:val="Hyperlink"/>
@@ -2178,7 +2198,7 @@
                 <w:noProof/>
                 <w:webHidden/>
               </w:rPr>
-              <w:instrText xml:space="preserve"> PAGEREF _Toc499723971 \h </w:instrText>
+              <w:instrText xml:space="preserve"> PAGEREF _Toc499802098 \h </w:instrText>
             </w:r>
             <w:r>
               <w:rPr>
@@ -2221,7 +2241,7 @@
               <w:lang w:eastAsia="da-DK"/>
             </w:rPr>
           </w:pPr>
-          <w:hyperlink w:anchor="_Toc499723972" w:history="1">
+          <w:hyperlink w:anchor="_Toc499802099" w:history="1">
             <w:r>
               <w:rPr>
                 <w:rStyle w:val="Hyperlink"/>
@@ -2248,7 +2268,7 @@
                 <w:noProof/>
                 <w:webHidden/>
               </w:rPr>
-              <w:instrText xml:space="preserve"> PAGEREF _Toc499723972 \h </w:instrText>
+              <w:instrText xml:space="preserve"> PAGEREF _Toc499802099 \h </w:instrText>
             </w:r>
             <w:r>
               <w:rPr>
@@ -2291,7 +2311,7 @@
               <w:lang w:eastAsia="da-DK"/>
             </w:rPr>
           </w:pPr>
-          <w:hyperlink w:anchor="_Toc499723973" w:history="1">
+          <w:hyperlink w:anchor="_Toc499802100" w:history="1">
             <w:r>
               <w:rPr>
                 <w:rStyle w:val="Hyperlink"/>
@@ -2318,7 +2338,7 @@
                 <w:noProof/>
                 <w:webHidden/>
               </w:rPr>
-              <w:instrText xml:space="preserve"> PAGEREF _Toc499723973 \h </w:instrText>
+              <w:instrText xml:space="preserve"> PAGEREF _Toc499802100 \h </w:instrText>
             </w:r>
             <w:r>
               <w:rPr>
@@ -2356,10 +2376,12 @@
               <w:tab w:val="right" w:leader="dot" w:pos="9628"/>
             </w:tabs>
             <w:rPr>
+              <w:rFonts w:eastAsiaTheme="minorEastAsia"/>
               <w:noProof/>
+              <w:lang w:eastAsia="da-DK"/>
             </w:rPr>
           </w:pPr>
-          <w:hyperlink w:anchor="_Toc499723974" w:history="1">
+          <w:hyperlink w:anchor="_Toc499802101" w:history="1">
             <w:r>
               <w:rPr>
                 <w:rStyle w:val="Hyperlink"/>
@@ -2386,7 +2408,7 @@
                 <w:noProof/>
                 <w:webHidden/>
               </w:rPr>
-              <w:instrText xml:space="preserve"> PAGEREF _Toc499723974 \h </w:instrText>
+              <w:instrText xml:space="preserve"> PAGEREF _Toc499802101 \h </w:instrText>
             </w:r>
             <w:r>
               <w:rPr>
@@ -2429,7 +2451,7 @@
               <w:lang w:eastAsia="da-DK"/>
             </w:rPr>
           </w:pPr>
-          <w:hyperlink w:anchor="_Toc499723975" w:history="1">
+          <w:hyperlink w:anchor="_Toc499802102" w:history="1">
             <w:r>
               <w:rPr>
                 <w:rStyle w:val="Hyperlink"/>
@@ -2456,7 +2478,7 @@
                 <w:noProof/>
                 <w:webHidden/>
               </w:rPr>
-              <w:instrText xml:space="preserve"> PAGEREF _Toc499723975 \h </w:instrText>
+              <w:instrText xml:space="preserve"> PAGEREF _Toc499802102 \h </w:instrText>
             </w:r>
             <w:r>
               <w:rPr>
@@ -2499,7 +2521,7 @@
               <w:lang w:eastAsia="da-DK"/>
             </w:rPr>
           </w:pPr>
-          <w:hyperlink w:anchor="_Toc499723976" w:history="1">
+          <w:hyperlink w:anchor="_Toc499802103" w:history="1">
             <w:r>
               <w:rPr>
                 <w:rStyle w:val="Hyperlink"/>
@@ -2526,7 +2548,7 @@
                 <w:noProof/>
                 <w:webHidden/>
               </w:rPr>
-              <w:instrText xml:space="preserve"> PAGEREF _Toc499723976 \h </w:instrText>
+              <w:instrText xml:space="preserve"> PAGEREF _Toc499802103 \h </w:instrText>
             </w:r>
             <w:r>
               <w:rPr>
@@ -2564,10 +2586,12 @@
               <w:tab w:val="right" w:leader="dot" w:pos="9628"/>
             </w:tabs>
             <w:rPr>
+              <w:rFonts w:eastAsiaTheme="minorEastAsia"/>
               <w:noProof/>
+              <w:lang w:eastAsia="da-DK"/>
             </w:rPr>
           </w:pPr>
-          <w:hyperlink w:anchor="_Toc499723977" w:history="1">
+          <w:hyperlink w:anchor="_Toc499802104" w:history="1">
             <w:r>
               <w:rPr>
                 <w:rStyle w:val="Hyperlink"/>
@@ -2594,7 +2618,7 @@
                 <w:noProof/>
                 <w:webHidden/>
               </w:rPr>
-              <w:instrText xml:space="preserve"> PAGEREF _Toc499723977 \h </w:instrText>
+              <w:instrText xml:space="preserve"> PAGEREF _Toc499802104 \h </w:instrText>
             </w:r>
             <w:r>
               <w:rPr>
@@ -2632,10 +2656,12 @@
               <w:tab w:val="right" w:leader="dot" w:pos="9628"/>
             </w:tabs>
             <w:rPr>
+              <w:rFonts w:eastAsiaTheme="minorEastAsia"/>
               <w:noProof/>
+              <w:lang w:eastAsia="da-DK"/>
             </w:rPr>
           </w:pPr>
-          <w:hyperlink w:anchor="_Toc499723978" w:history="1">
+          <w:hyperlink w:anchor="_Toc499802105" w:history="1">
             <w:r>
               <w:rPr>
                 <w:rStyle w:val="Hyperlink"/>
@@ -2662,7 +2688,7 @@
                 <w:noProof/>
                 <w:webHidden/>
               </w:rPr>
-              <w:instrText xml:space="preserve"> PAGEREF _Toc499723978 \h </w:instrText>
+              <w:instrText xml:space="preserve"> PAGEREF _Toc499802105 \h </w:instrText>
             </w:r>
             <w:r>
               <w:rPr>
@@ -2700,10 +2726,12 @@
               <w:tab w:val="right" w:leader="dot" w:pos="9628"/>
             </w:tabs>
             <w:rPr>
+              <w:rFonts w:eastAsiaTheme="minorEastAsia"/>
               <w:noProof/>
+              <w:lang w:eastAsia="da-DK"/>
             </w:rPr>
           </w:pPr>
-          <w:hyperlink w:anchor="_Toc499723979" w:history="1">
+          <w:hyperlink w:anchor="_Toc499802106" w:history="1">
             <w:r>
               <w:rPr>
                 <w:rStyle w:val="Hyperlink"/>
@@ -2730,7 +2758,7 @@
                 <w:noProof/>
                 <w:webHidden/>
               </w:rPr>
-              <w:instrText xml:space="preserve"> PAGEREF _Toc499723979 \h </w:instrText>
+              <w:instrText xml:space="preserve"> PAGEREF _Toc499802106 \h </w:instrText>
             </w:r>
             <w:r>
               <w:rPr>
@@ -2768,10 +2796,12 @@
               <w:tab w:val="right" w:leader="dot" w:pos="9628"/>
             </w:tabs>
             <w:rPr>
+              <w:rFonts w:eastAsiaTheme="minorEastAsia"/>
               <w:noProof/>
+              <w:lang w:eastAsia="da-DK"/>
             </w:rPr>
           </w:pPr>
-          <w:hyperlink w:anchor="_Toc499723980" w:history="1">
+          <w:hyperlink w:anchor="_Toc499802107" w:history="1">
             <w:r>
               <w:rPr>
                 <w:rStyle w:val="Hyperlink"/>
@@ -2798,7 +2828,7 @@
                 <w:noProof/>
                 <w:webHidden/>
               </w:rPr>
-              <w:instrText xml:space="preserve"> PAGEREF _Toc499723980 \h </w:instrText>
+              <w:instrText xml:space="preserve"> PAGEREF _Toc499802107 \h </w:instrText>
             </w:r>
             <w:r>
               <w:rPr>
@@ -2841,7 +2871,7 @@
               <w:lang w:eastAsia="da-DK"/>
             </w:rPr>
           </w:pPr>
-          <w:hyperlink w:anchor="_Toc499723981" w:history="1">
+          <w:hyperlink w:anchor="_Toc499802108" w:history="1">
             <w:r>
               <w:rPr>
                 <w:rStyle w:val="Hyperlink"/>
@@ -2868,7 +2898,7 @@
                 <w:noProof/>
                 <w:webHidden/>
               </w:rPr>
-              <w:instrText xml:space="preserve"> PAGEREF _Toc499723981 \h </w:instrText>
+              <w:instrText xml:space="preserve"> PAGEREF _Toc499802108 \h </w:instrText>
             </w:r>
             <w:r>
               <w:rPr>
@@ -2939,7 +2969,7 @@
       <w:pPr>
         <w:pStyle w:val="Overskrift1"/>
       </w:pPr>
-      <w:bookmarkStart w:id="0" w:name="_Toc499723941"/>
+      <w:bookmarkStart w:id="0" w:name="_Toc499802068"/>
       <w:r>
         <w:t>2. Projekt opstart</w:t>
       </w:r>
@@ -2955,7 +2985,15 @@
         <w:spacing w:line="360" w:lineRule="auto"/>
       </w:pPr>
       <w:r>
-        <w:t>Vi startede vores projektperiode mandag den 27-11 klokken 09 hvor vores ’Product owner’ Klaus Nørregaard holdte oplæg om hvad vores produkt skulle indeholde samt hvilke retningslinjer vi skulle holde os indenfor. Der var mulighed for at stille spørgsmål til både Klaus Nørregaard og Christian Clausen.</w:t>
+        <w:t xml:space="preserve">Vi startede vores projektperiode mandag den 27-11 klokken 09 hvor vores ’Product </w:t>
+      </w:r>
+      <w:proofErr w:type="spellStart"/>
+      <w:r>
+        <w:t>owner</w:t>
+      </w:r>
+      <w:proofErr w:type="spellEnd"/>
+      <w:r>
+        <w:t>’ Klaus Nørregaard holdte oplæg om hvad vores produkt skulle indeholde samt hvilke retningslinjer vi skulle holde os indenfor. Der var mulighed for at stille spørgsmål til både Klaus Nørregaard og Christian Clausen.</w:t>
       </w:r>
     </w:p>
     <w:p>
@@ -2971,7 +3009,23 @@
         <w:spacing w:line="360" w:lineRule="auto"/>
       </w:pPr>
       <w:r>
-        <w:t xml:space="preserve">Vi prøvede at finde et lokale, som vi kunne have for os selv med et stille miljø. Dette var desværre ikke muligt på dag 1. vi var alle enige om at vi ville møde op på studiet hver dag, da vi mente vi ville arbejde bedst der og have muligheden for ’ping pong’ mellem hinanden, uden at forstyrre andre eller blive forstyrret. Vi ville også have muligheden for at kunne kontakte vores ’product owner’ når vi har noget vi vil præsentere for ham. </w:t>
+        <w:t xml:space="preserve">Vi prøvede at finde et lokale, som vi kunne have for os selv med et stille miljø. Dette var desværre ikke muligt på dag 1. vi var alle enige om at vi ville møde op på studiet hver dag, da vi mente vi ville arbejde bedst der og have muligheden for ’ping </w:t>
+      </w:r>
+      <w:proofErr w:type="spellStart"/>
+      <w:r>
+        <w:t>pong</w:t>
+      </w:r>
+      <w:proofErr w:type="spellEnd"/>
+      <w:r>
+        <w:t xml:space="preserve">’ mellem hinanden, uden at forstyrre andre eller blive forstyrret. Vi ville også have muligheden for at kunne kontakte vores ’product </w:t>
+      </w:r>
+      <w:proofErr w:type="spellStart"/>
+      <w:r>
+        <w:t>owner</w:t>
+      </w:r>
+      <w:proofErr w:type="spellEnd"/>
+      <w:r>
+        <w:t xml:space="preserve">’ når vi har noget vi vil præsentere for ham. </w:t>
       </w:r>
       <w:r>
         <w:br/>
@@ -2983,23 +3037,63 @@
         <w:spacing w:line="360" w:lineRule="auto"/>
       </w:pPr>
       <w:r>
-        <w:t xml:space="preserve">Da vi havde et endeligt resultat begyndte vi at skrive user stories.  Vi valgte at bruge ’planning poker’ til at estimere hvor lang tid der skulle bruges til hver user story. Efter det fik vi lavet task til vores user stories, hvor vi igen brugte ’planning poker’ til at estimere tiden på hver task og se om det gik op i hvor meget vi havde estimeret til vores user stories. </w:t>
-      </w:r>
-    </w:p>
-    <w:p>
-      <w:pPr>
-        <w:spacing w:line="360" w:lineRule="auto"/>
-      </w:pPr>
-      <w:r>
-        <w:t>Vi sluttede første dag af med at finde nogle tasks vi var sikker på vi kunne blive færdig med og så sørgede vi for at få dem sat over i ’done’ på vores scrum board før vi måtte tage hjem.</w:t>
-      </w:r>
-    </w:p>
-    <w:p>
-      <w:pPr>
-        <w:spacing w:line="360" w:lineRule="auto"/>
-      </w:pPr>
-      <w:r>
-        <w:t xml:space="preserve">Vi mødte alle op på dag 2. hvor vi havde fået et stille lokale for os selv, hvor der var projektor og tavle som vi kunne bruge til at lave skitser på samt hvis vi havde noget der skulle diskuteres på gruppen så ville det være optimale værktøjer at have hver dag. Vi startede dagen ud med vores ’standing scrum meeting’ hvor vi fik forklaret for hinanden hvad vi lavede den foregående dag og hvad planen var for den pågående dag. Da mødet var slut satte vi os igen i vores lokale hvor rapportskrivningen begyndte. </w:t>
+        <w:t>Da vi havde et endeligt resultat begyndte vi at skrive user stories.  Vi valgte at bruge ’</w:t>
+      </w:r>
+      <w:proofErr w:type="spellStart"/>
+      <w:r>
+        <w:t>planning</w:t>
+      </w:r>
+      <w:proofErr w:type="spellEnd"/>
+      <w:r>
+        <w:t xml:space="preserve"> poker’ til at estimere hvor lang tid der skulle bruges til hver user story. Efter det fik vi lavet task til vores user stories, hvor vi igen brugte ’</w:t>
+      </w:r>
+      <w:proofErr w:type="spellStart"/>
+      <w:r>
+        <w:t>planning</w:t>
+      </w:r>
+      <w:proofErr w:type="spellEnd"/>
+      <w:r>
+        <w:t xml:space="preserve"> poker’ til at estimere tiden på hver task og se om det gik op i hvor meget vi havde estimeret til vores user stories. </w:t>
+      </w:r>
+    </w:p>
+    <w:p>
+      <w:pPr>
+        <w:spacing w:line="360" w:lineRule="auto"/>
+      </w:pPr>
+      <w:r>
+        <w:t xml:space="preserve">Vi sluttede første dag af med at finde nogle tasks vi var sikker på vi kunne blive færdig med og så sørgede vi for at få dem sat over i ’done’ på vores </w:t>
+      </w:r>
+      <w:proofErr w:type="spellStart"/>
+      <w:r>
+        <w:t>scrum</w:t>
+      </w:r>
+      <w:proofErr w:type="spellEnd"/>
+      <w:r>
+        <w:t xml:space="preserve"> board før vi måtte tage hjem.</w:t>
+      </w:r>
+    </w:p>
+    <w:p>
+      <w:pPr>
+        <w:spacing w:line="360" w:lineRule="auto"/>
+      </w:pPr>
+      <w:r>
+        <w:t>Vi mødte alle op på dag 2. hvor vi havde fået et stille lokale for os selv, hvor der var projektor og tavle som vi kunne bruge til at lave skitser på samt hvis vi havde noget der skulle diskuteres på gruppen så ville det være optimale værktøjer at have hver dag. Vi startede dagen ud med vores ’</w:t>
+      </w:r>
+      <w:proofErr w:type="spellStart"/>
+      <w:r>
+        <w:t>standing</w:t>
+      </w:r>
+      <w:proofErr w:type="spellEnd"/>
+      <w:r>
+        <w:t xml:space="preserve"> </w:t>
+      </w:r>
+      <w:proofErr w:type="spellStart"/>
+      <w:r>
+        <w:t>scrum</w:t>
+      </w:r>
+      <w:proofErr w:type="spellEnd"/>
+      <w:r>
+        <w:t xml:space="preserve"> meeting’ hvor vi fik forklaret for hinanden hvad vi lavede den foregående dag og hvad planen var for den pågående dag. Da mødet var slut satte vi os igen i vores lokale hvor rapportskrivningen begyndte. </w:t>
       </w:r>
     </w:p>
     <w:p>
@@ -3028,12 +3122,9 @@
         <w:pStyle w:val="Overskrift1"/>
         <w:spacing w:line="360" w:lineRule="auto"/>
       </w:pPr>
-      <w:r>
-        <w:t xml:space="preserve">3. </w:t>
-      </w:r>
-      <w:bookmarkStart w:id="1" w:name="_Toc499723942"/>
-      <w:r>
-        <w:t>Sprint 1</w:t>
+      <w:bookmarkStart w:id="1" w:name="_Toc499802069"/>
+      <w:r>
+        <w:t>3. Sprint 1</w:t>
       </w:r>
       <w:bookmarkEnd w:id="1"/>
     </w:p>
@@ -3048,7 +3139,23 @@
         </w:rPr>
       </w:pPr>
       <w:r>
-        <w:t xml:space="preserve">Vi har i første sprint valgt at tage vores 2 userstories, ”Som udvikler vil jeg definere/dokumentere projektets opstart” og ”Som bruger vil jeg gerne kunne logge ind på budgetmanager med Oauth via Xena”, fra vores backlog. Vi havde estimeret 90 timer til første sprint. </w:t>
+        <w:t xml:space="preserve">Vi har i første sprint valgt at tage vores 2 </w:t>
+      </w:r>
+      <w:proofErr w:type="spellStart"/>
+      <w:r>
+        <w:t>userstories</w:t>
+      </w:r>
+      <w:proofErr w:type="spellEnd"/>
+      <w:r>
+        <w:t xml:space="preserve">, ”Som udvikler vil jeg definere/dokumentere projektets opstart” og ”Som bruger vil jeg gerne kunne logge ind på budgetmanager med Oauth via Xena”, fra vores </w:t>
+      </w:r>
+      <w:proofErr w:type="spellStart"/>
+      <w:r>
+        <w:t>backlog</w:t>
+      </w:r>
+      <w:proofErr w:type="spellEnd"/>
+      <w:r>
+        <w:t xml:space="preserve">. Vi havde estimeret 90 timer til første sprint. </w:t>
       </w:r>
       <w:r>
         <w:rPr>
@@ -3064,71 +3171,85 @@
       <w:pPr>
         <w:spacing w:line="360" w:lineRule="auto"/>
       </w:pPr>
-      <w:bookmarkStart w:id="2" w:name="_GoBack"/>
+    </w:p>
+    <w:p>
+      <w:pPr>
+        <w:pStyle w:val="Overskrift2"/>
+        <w:spacing w:line="360" w:lineRule="auto"/>
+      </w:pPr>
+      <w:bookmarkStart w:id="2" w:name="_Toc499802070"/>
+      <w:r>
+        <w:t>3.1. Mål</w:t>
+      </w:r>
       <w:bookmarkEnd w:id="2"/>
     </w:p>
     <w:p>
       <w:pPr>
+        <w:spacing w:line="360" w:lineRule="auto"/>
+      </w:pPr>
+      <w:r>
+        <w:t>Af: Anders</w:t>
+      </w:r>
+    </w:p>
+    <w:p>
+      <w:pPr>
+        <w:spacing w:line="360" w:lineRule="auto"/>
+      </w:pPr>
+      <w:r>
+        <w:t xml:space="preserve">Vores mål er at skabe en Budgetmanager, som skal være i stand til at synkronisere med </w:t>
+      </w:r>
+      <w:proofErr w:type="spellStart"/>
+      <w:r>
+        <w:t>Xena’s</w:t>
+      </w:r>
+      <w:proofErr w:type="spellEnd"/>
+      <w:r>
+        <w:t xml:space="preserve"> budget og på den måde hente de eksisterende finansgrupper og finanskontoer ud fra Xena budgettet. </w:t>
+      </w:r>
+    </w:p>
+    <w:p>
+      <w:r>
+        <w:t xml:space="preserve">Det skal derefter være muligt ud fra de synkronisere grupper/kontoer at inddatere sit budget som ønsket og derefter kunne sammenligne sit budgetmanager budget med det budget man som kunde har liggende på Xena. </w:t>
+      </w:r>
+    </w:p>
+    <w:p>
+      <w:r>
+        <w:t>Det skal være muligt for kunden selv at kunne skabe nye ”finanskontoer” så der vil være mulighed for at skabe de kontoer der er nødvendig for den enkelte bruger. Samt slette eller redigere diverse kontoer hvis nødvendigt.</w:t>
+      </w:r>
+    </w:p>
+    <w:p>
+      <w:r>
+        <w:t>Vi vil ved hjælp af ”SCRUM” administrere vores opgaver/task ud fra de sprints vi har defineret på gruppen.</w:t>
+      </w:r>
+    </w:p>
+    <w:p>
+      <w:r>
+        <w:t>Vi har valgt at der bruges Oauth via Xena for at man skal kunne logge på budgetmanager, det har vi valgt for at sikre sikkerhed i vores budgetmanager.</w:t>
+      </w:r>
+    </w:p>
+    <w:p>
+      <w:r>
+        <w:t xml:space="preserve">Der bruges udelukkende </w:t>
+      </w:r>
+      <w:proofErr w:type="spellStart"/>
+      <w:r>
+        <w:t>Github</w:t>
+      </w:r>
+      <w:proofErr w:type="spellEnd"/>
+      <w:r>
+        <w:t xml:space="preserve"> som versionskontrol for at sikre alt er opdateret, og al data altid vil være tilgængelig for alle gruppens medlemmer.</w:t>
+      </w:r>
+    </w:p>
+    <w:p/>
+    <w:p>
+      <w:pPr>
         <w:pStyle w:val="Overskrift2"/>
-        <w:spacing w:line="360" w:lineRule="auto"/>
-      </w:pPr>
-      <w:bookmarkStart w:id="3" w:name="_Toc499723943"/>
-      <w:r>
-        <w:t>3.1. Mål</w:t>
+      </w:pPr>
+      <w:bookmarkStart w:id="3" w:name="_Toc499802071"/>
+      <w:r>
+        <w:t>3.2. Problemstilling</w:t>
       </w:r>
       <w:bookmarkEnd w:id="3"/>
-    </w:p>
-    <w:p>
-      <w:pPr>
-        <w:spacing w:line="360" w:lineRule="auto"/>
-      </w:pPr>
-      <w:r>
-        <w:t>Af: Anders</w:t>
-      </w:r>
-    </w:p>
-    <w:p>
-      <w:pPr>
-        <w:spacing w:line="360" w:lineRule="auto"/>
-      </w:pPr>
-      <w:r>
-        <w:t xml:space="preserve">Vores mål er at skabe en Budgetmanager, som skal være i stand til at synkronisere med Xena’s budget og på den måde hente de eksisterende finansgrupper og finanskontoer ud fra Xena budgettet. </w:t>
-      </w:r>
-    </w:p>
-    <w:p>
-      <w:r>
-        <w:t xml:space="preserve">Det skal derefter være muligt ud fra de synkronisere grupper/kontoer at inddatere sit budget som ønsket og derefter kunne sammenligne sit budgetmanager budget med det budget man som kunde har liggende på Xena. </w:t>
-      </w:r>
-    </w:p>
-    <w:p>
-      <w:r>
-        <w:t>Det skal være muligt for kunden selv at kunne skabe nye ”finanskontoer” så der vil være mulighed for at skabe de kontoer der er nødvendig for den enkelte bruger. Samt slette eller redigere diverse kontoer hvis nødvendigt.</w:t>
-      </w:r>
-    </w:p>
-    <w:p>
-      <w:r>
-        <w:t>Vi vil ved hjælp af ”SCRUM” administrere vores opgaver/task ud fra de sprints vi har defineret på gruppen.</w:t>
-      </w:r>
-    </w:p>
-    <w:p>
-      <w:r>
-        <w:t>Vi har valgt at der bruges Oauth via Xena for at man skal kunne logge på budgetmanager, det har vi valgt for at sikre sikkerhed i vores budgetmanager.</w:t>
-      </w:r>
-    </w:p>
-    <w:p>
-      <w:r>
-        <w:t>Der bruges udelukkende Github som versionskontrol for at sikre alt er opdateret, og al data altid vil være tilgængelig for alle gruppens medlemmer.</w:t>
-      </w:r>
-    </w:p>
-    <w:p/>
-    <w:p>
-      <w:pPr>
-        <w:pStyle w:val="Overskrift2"/>
-      </w:pPr>
-      <w:bookmarkStart w:id="4" w:name="_Toc499723944"/>
-      <w:r>
-        <w:t>3.2. Problemstilling</w:t>
-      </w:r>
-      <w:bookmarkEnd w:id="4"/>
     </w:p>
     <w:p>
       <w:pPr>
@@ -3146,39 +3267,39 @@
       <w:pPr>
         <w:pStyle w:val="Overskrift3"/>
       </w:pPr>
-      <w:bookmarkStart w:id="5" w:name="_Toc499723945"/>
+      <w:bookmarkStart w:id="4" w:name="_Toc499802072"/>
       <w:r>
         <w:t>3.2.1. Perspektivering af problemstilling</w:t>
       </w:r>
+      <w:bookmarkEnd w:id="4"/>
+    </w:p>
+    <w:p>
+      <w:r>
+        <w:t>Af: Nikolaj</w:t>
+      </w:r>
+    </w:p>
+    <w:p>
+      <w:r>
+        <w:t>Der uddrages fra oplægget at Xenas brugere ikke har et budgetværktøj, og at vi som udviklere skal udarbejde en tredjeparts app (Budgetmanager) som kan implementeres på Xena.</w:t>
+      </w:r>
+    </w:p>
+    <w:p>
+      <w:r>
+        <w:t>Det er blevet beskrevet at brugerne skal kunne få et realistisk overblik over deres budget, ved hjælp af en sammenligning af de reelle tal fra deres regnskaber på Xena.</w:t>
+      </w:r>
+      <w:r>
+        <w:br/>
+      </w:r>
+    </w:p>
+    <w:p>
+      <w:pPr>
+        <w:pStyle w:val="Overskrift2"/>
+      </w:pPr>
+      <w:bookmarkStart w:id="5" w:name="_Toc499802073"/>
+      <w:r>
+        <w:t>3.3. Problemformulering</w:t>
+      </w:r>
       <w:bookmarkEnd w:id="5"/>
-    </w:p>
-    <w:p>
-      <w:r>
-        <w:t>Af: Nikolaj</w:t>
-      </w:r>
-    </w:p>
-    <w:p>
-      <w:r>
-        <w:t>Der uddrages fra oplægget at Xenas brugere ikke har et budgetværktøj, og at vi som udviklere skal udarbejde en tredjeparts app (Budgetmanager) som kan implementeres på Xena.</w:t>
-      </w:r>
-    </w:p>
-    <w:p>
-      <w:r>
-        <w:t>Det er blevet beskrevet at brugerne skal kunne få et realistisk overblik over deres budget, ved hjælp af en sammenligning af de reelle tal fra deres regnskaber på Xena.</w:t>
-      </w:r>
-      <w:r>
-        <w:br/>
-      </w:r>
-    </w:p>
-    <w:p>
-      <w:pPr>
-        <w:pStyle w:val="Overskrift2"/>
-      </w:pPr>
-      <w:bookmarkStart w:id="6" w:name="_Toc499723946"/>
-      <w:r>
-        <w:t>3.3. Problemformulering</w:t>
-      </w:r>
-      <w:bookmarkEnd w:id="6"/>
     </w:p>
     <w:p>
       <w:r>
@@ -3255,11 +3376,11 @@
       <w:pPr>
         <w:pStyle w:val="Overskrift2"/>
       </w:pPr>
-      <w:bookmarkStart w:id="7" w:name="_Toc499723947"/>
+      <w:bookmarkStart w:id="6" w:name="_Toc499802074"/>
       <w:r>
         <w:t>3.4. Krav til løsning</w:t>
       </w:r>
-      <w:bookmarkEnd w:id="7"/>
+      <w:bookmarkEnd w:id="6"/>
     </w:p>
     <w:p>
       <w:r>
@@ -3352,10 +3473,28 @@
       <w:pPr>
         <w:pStyle w:val="Overskrift2"/>
       </w:pPr>
-      <w:bookmarkStart w:id="8" w:name="_Toc499723948"/>
+      <w:bookmarkStart w:id="7" w:name="_Toc499802075"/>
       <w:r>
         <w:t>3.5. SWOT</w:t>
       </w:r>
+      <w:bookmarkEnd w:id="7"/>
+    </w:p>
+    <w:p>
+      <w:pPr>
+        <w:spacing w:line="360" w:lineRule="auto"/>
+      </w:pPr>
+      <w:r>
+        <w:t>Af: Anders</w:t>
+      </w:r>
+    </w:p>
+    <w:p>
+      <w:pPr>
+        <w:pStyle w:val="Overskrift3"/>
+      </w:pPr>
+      <w:bookmarkStart w:id="8" w:name="_Toc499802076"/>
+      <w:r>
+        <w:t>3.5.1. Stærke sider:</w:t>
+      </w:r>
       <w:bookmarkEnd w:id="8"/>
     </w:p>
     <w:p>
@@ -3363,16 +3502,40 @@
         <w:spacing w:line="360" w:lineRule="auto"/>
       </w:pPr>
       <w:r>
-        <w:t>Af: Anders</w:t>
+        <w:t xml:space="preserve">Vi skal ikke ud og </w:t>
+      </w:r>
+      <w:proofErr w:type="spellStart"/>
+      <w:r>
+        <w:t>publisher</w:t>
+      </w:r>
+      <w:proofErr w:type="spellEnd"/>
+      <w:r>
+        <w:t xml:space="preserve"> vores app på samme måde som andre udviklere, når vores app er godkendt af Xena vil den være tilgængelig inde på deres hjemmeside, hvor andre vil lave mange forskellige reklamer på diverse hjemmeside, hvor man som alm. bruger kommer forbi når man browser på nettet.</w:t>
+      </w:r>
+    </w:p>
+    <w:p>
+      <w:pPr>
+        <w:spacing w:line="360" w:lineRule="auto"/>
+      </w:pPr>
+      <w:r>
+        <w:t>Budgetmanager er en simpel og optimeret app, som fremstår meget brugervenlig så enhver person der har sat sig en lille smugle ind i budgetter vil kunne bruge appen og let inddatere data.</w:t>
+      </w:r>
+    </w:p>
+    <w:p>
+      <w:pPr>
+        <w:spacing w:line="360" w:lineRule="auto"/>
+      </w:pPr>
+      <w:r>
+        <w:t>Du vil som bruger af budgetmanager have mulighed for at sammenligne dit budget med det budget du har på Xena, det vil være med til at kunne give et bedre og større overblik over ens budgetter og se hvor der måske skal optimeres eller hvor der måske er mulighed for at skære lidt ned og på den måde spare penge.</w:t>
       </w:r>
     </w:p>
     <w:p>
       <w:pPr>
         <w:pStyle w:val="Overskrift3"/>
       </w:pPr>
-      <w:bookmarkStart w:id="9" w:name="_Toc499723949"/>
-      <w:r>
-        <w:t>3.5.1. Stærke sider:</w:t>
+      <w:bookmarkStart w:id="9" w:name="_Toc499802077"/>
+      <w:r>
+        <w:t>3.5.2. Svage sider:</w:t>
       </w:r>
       <w:bookmarkEnd w:id="9"/>
     </w:p>
@@ -3381,32 +3544,27 @@
         <w:spacing w:line="360" w:lineRule="auto"/>
       </w:pPr>
       <w:r>
-        <w:t>Vi skal ikke ud og publisher vores app på samme måde som andre udviklere, når vores app er godkendt af Xena vil den være tilgængelig inde på deres hjemmeside, hvor andre vil lave mange forskellige reklamer på diverse hjemmeside, hvor man som alm. bruger kommer forbi når man browser på nettet.</w:t>
-      </w:r>
-    </w:p>
-    <w:p>
-      <w:pPr>
-        <w:spacing w:line="360" w:lineRule="auto"/>
-      </w:pPr>
-      <w:r>
-        <w:t>Budgetmanager er en simpel og optimeret app, som fremstår meget brugervenlig så enhver person der har sat sig en lille smugle ind i budgetter vil kunne bruge appen og let inddatere data.</w:t>
-      </w:r>
-    </w:p>
-    <w:p>
-      <w:pPr>
-        <w:spacing w:line="360" w:lineRule="auto"/>
-      </w:pPr>
-      <w:r>
-        <w:t>Du vil som bruger af budgetmanager have mulighed for at sammenligne dit budget med det budget du har på Xena, det vil være med til at kunne give et bedre og større overblik over ens budgetter og se hvor der måske skal optimeres eller hvor der måske er mulighed for at skære lidt ned og på den måde spare penge.</w:t>
+        <w:t>Hvis vores budgetmanager ikke bliver reklameret andre steder end Xena, så er det kun folk med kendskab til Xena der vil have mulighed for at finde den og blive kunde.</w:t>
+      </w:r>
+    </w:p>
+    <w:p>
+      <w:pPr>
+        <w:spacing w:line="360" w:lineRule="auto"/>
+      </w:pPr>
+      <w:r>
+        <w:t xml:space="preserve">I budgetmanager vil der i første version ikke være mulighed for at lave balancer for at kunne holde dine aktiver op mod passiver i din virksomhed. </w:t>
       </w:r>
     </w:p>
     <w:p>
       <w:pPr>
         <w:pStyle w:val="Overskrift3"/>
       </w:pPr>
-      <w:bookmarkStart w:id="10" w:name="_Toc499723950"/>
-      <w:r>
-        <w:t>3.5.2. Svage sider:</w:t>
+      <w:bookmarkStart w:id="10" w:name="_Toc499802078"/>
+      <w:r>
+        <w:t xml:space="preserve">3.5.3. </w:t>
+      </w:r>
+      <w:r>
+        <w:t>Trusler:</w:t>
       </w:r>
       <w:bookmarkEnd w:id="10"/>
     </w:p>
@@ -3415,58 +3573,29 @@
         <w:spacing w:line="360" w:lineRule="auto"/>
       </w:pPr>
       <w:r>
-        <w:t>Hvis vores budgetmanager ikke bliver reklameret andre steder end Xena, så er det kun folk med kendskab til Xena der vil have mulighed for at finde den og blive kunde.</w:t>
-      </w:r>
-    </w:p>
-    <w:p>
-      <w:pPr>
-        <w:spacing w:line="360" w:lineRule="auto"/>
-      </w:pPr>
-      <w:r>
-        <w:t xml:space="preserve">I budgetmanager vil der i første version ikke være mulighed for at lave balancer for at kunne holde dine aktiver op mod passiver i din virksomhed. </w:t>
+        <w:t>I dag er det meget let ved hjælp af værktøjer som f.eks. Excel at lave et simpelt budget fremfor at ville ud og investere i et program til det. Det ikke sikkert man som ny iværksætter på markedet tænker det noget man har lyst til at smide penge efter, da det er de færreste iværksættere der har stor egenkapital.</w:t>
+      </w:r>
+    </w:p>
+    <w:p>
+      <w:pPr>
+        <w:spacing w:line="360" w:lineRule="auto"/>
+      </w:pPr>
+      <w:r>
+        <w:t xml:space="preserve">Et krav til at kunne bruge budgetmanager er, at man som bruger bare har lidt kendskab til budgetter, altså at man som min. ved hvad et resultat budget er. </w:t>
       </w:r>
     </w:p>
     <w:p>
       <w:pPr>
         <w:pStyle w:val="Overskrift3"/>
       </w:pPr>
-      <w:bookmarkStart w:id="11" w:name="_Toc499723951"/>
-      <w:r>
-        <w:t xml:space="preserve">3.5.3. </w:t>
-      </w:r>
-      <w:r>
-        <w:t>Trusler:</w:t>
+      <w:bookmarkStart w:id="11" w:name="_Toc499802079"/>
+      <w:r>
+        <w:t xml:space="preserve">3.5.4. </w:t>
+      </w:r>
+      <w:r>
+        <w:t>Muligheder:</w:t>
       </w:r>
       <w:bookmarkEnd w:id="11"/>
-    </w:p>
-    <w:p>
-      <w:pPr>
-        <w:spacing w:line="360" w:lineRule="auto"/>
-      </w:pPr>
-      <w:r>
-        <w:t>I dag er det meget let ved hjælp af værktøjer som f.eks. Excel at lave et simpelt budget fremfor at ville ud og investere i et program til det. Det ikke sikkert man som ny iværksætter på markedet tænker det noget man har lyst til at smide penge efter, da det er de færreste iværksættere der har stor egenkapital.</w:t>
-      </w:r>
-    </w:p>
-    <w:p>
-      <w:pPr>
-        <w:spacing w:line="360" w:lineRule="auto"/>
-      </w:pPr>
-      <w:r>
-        <w:t xml:space="preserve">Et krav til at kunne bruge budgetmanager er, at man som bruger bare har lidt kendskab til budgetter, altså at man som min. ved hvad et resultat budget er. </w:t>
-      </w:r>
-    </w:p>
-    <w:p>
-      <w:pPr>
-        <w:pStyle w:val="Overskrift3"/>
-      </w:pPr>
-      <w:bookmarkStart w:id="12" w:name="_Toc499723952"/>
-      <w:r>
-        <w:t xml:space="preserve">3.5.4. </w:t>
-      </w:r>
-      <w:r>
-        <w:t>Muligheder:</w:t>
-      </w:r>
-      <w:bookmarkEnd w:id="12"/>
     </w:p>
     <w:p>
       <w:pPr>
@@ -3503,14 +3632,14 @@
       <w:pPr>
         <w:pStyle w:val="Overskrift2"/>
       </w:pPr>
-      <w:bookmarkStart w:id="13" w:name="_Toc499723953"/>
+      <w:bookmarkStart w:id="12" w:name="_Toc499802080"/>
       <w:r>
         <w:t xml:space="preserve">3.6. </w:t>
       </w:r>
       <w:r>
         <w:t>SWOT modellen</w:t>
       </w:r>
-      <w:bookmarkEnd w:id="13"/>
+      <w:bookmarkEnd w:id="12"/>
     </w:p>
     <w:p/>
     <w:p>
@@ -3670,8 +3799,16 @@
               <w:rPr>
                 <w:rFonts w:ascii="Tahoma" w:hAnsi="Tahoma"/>
               </w:rPr>
-              <w:t>Mindre publishering</w:t>
-            </w:r>
+              <w:t xml:space="preserve">Mindre </w:t>
+            </w:r>
+            <w:proofErr w:type="spellStart"/>
+            <w:r>
+              <w:rPr>
+                <w:rFonts w:ascii="Tahoma" w:hAnsi="Tahoma"/>
+              </w:rPr>
+              <w:t>publishering</w:t>
+            </w:r>
+            <w:proofErr w:type="spellEnd"/>
           </w:p>
           <w:p>
             <w:pPr>
@@ -3912,11 +4049,19 @@
                 <w:rFonts w:ascii="Tahoma" w:hAnsi="Tahoma"/>
               </w:rPr>
             </w:pPr>
+            <w:proofErr w:type="spellStart"/>
             <w:r>
               <w:rPr>
                 <w:rFonts w:ascii="Tahoma" w:hAnsi="Tahoma"/>
               </w:rPr>
-              <w:t>Xena’s kunder</w:t>
+              <w:t>Xena’s</w:t>
+            </w:r>
+            <w:proofErr w:type="spellEnd"/>
+            <w:r>
+              <w:rPr>
+                <w:rFonts w:ascii="Tahoma" w:hAnsi="Tahoma"/>
+              </w:rPr>
+              <w:t xml:space="preserve"> kunder</w:t>
             </w:r>
           </w:p>
           <w:p>
@@ -3935,8 +4080,16 @@
               <w:rPr>
                 <w:rFonts w:ascii="Tahoma" w:hAnsi="Tahoma"/>
               </w:rPr>
-              <w:t>Aftale med revisore</w:t>
-            </w:r>
+              <w:t xml:space="preserve">Aftale med </w:t>
+            </w:r>
+            <w:proofErr w:type="spellStart"/>
+            <w:r>
+              <w:rPr>
+                <w:rFonts w:ascii="Tahoma" w:hAnsi="Tahoma"/>
+              </w:rPr>
+              <w:t>revisore</w:t>
+            </w:r>
+            <w:proofErr w:type="spellEnd"/>
           </w:p>
           <w:p/>
         </w:tc>
@@ -3995,24 +4148,24 @@
       <w:pPr>
         <w:pStyle w:val="Overskrift2"/>
       </w:pPr>
-      <w:bookmarkStart w:id="14" w:name="_Toc499723954"/>
+      <w:bookmarkStart w:id="13" w:name="_Toc499802081"/>
       <w:r>
         <w:lastRenderedPageBreak/>
         <w:t>3.7. Metode</w:t>
       </w:r>
+      <w:bookmarkEnd w:id="13"/>
+    </w:p>
+    <w:p/>
+    <w:p>
+      <w:pPr>
+        <w:pStyle w:val="Overskrift2"/>
+      </w:pPr>
+      <w:bookmarkStart w:id="14" w:name="_Toc499802082"/>
+      <w:r>
+        <w:t>3.8. Domænemodel</w:t>
+      </w:r>
       <w:bookmarkEnd w:id="14"/>
     </w:p>
-    <w:p/>
-    <w:p>
-      <w:pPr>
-        <w:pStyle w:val="Overskrift2"/>
-      </w:pPr>
-      <w:bookmarkStart w:id="15" w:name="_Toc499723955"/>
-      <w:r>
-        <w:t>3.8. Domænemodel</w:t>
-      </w:r>
-      <w:bookmarkEnd w:id="15"/>
-    </w:p>
     <w:p>
       <w:r>
         <w:t>Af: Lasse</w:t>
@@ -4023,7 +4176,15 @@
         <w:spacing w:line="360" w:lineRule="auto"/>
       </w:pPr>
       <w:r>
-        <w:t>Efter gennemlæsningen af den udleverede projektopgave, var en af vores første opgaver at få en bedre forståelse af det domæne, som vi skal beskæftige os med. Vi har valgt at fokusere på vores eget domæne Budgetmanager, og ikke Xena, da vores løsning bliver en ekstern applikation udenfor Xena, der skal kunne snakke sammen med Xenas api, og hente data fra et firmas regnskab.</w:t>
+        <w:t xml:space="preserve">Efter gennemlæsningen af den udleverede projektopgave, var en af vores første opgaver at få en bedre forståelse af det domæne, som vi skal beskæftige os med. Vi har valgt at fokusere på vores eget domæne Budgetmanager, og ikke Xena, da vores løsning bliver en ekstern applikation udenfor Xena, der skal kunne snakke sammen med Xenas </w:t>
+      </w:r>
+      <w:proofErr w:type="spellStart"/>
+      <w:r>
+        <w:t>api</w:t>
+      </w:r>
+      <w:proofErr w:type="spellEnd"/>
+      <w:r>
+        <w:t>, og hente data fra et firmas regnskab.</w:t>
       </w:r>
       <w:r>
         <w:br/>
@@ -4102,7 +4263,15 @@
         </w:drawing>
       </w:r>
       <w:r>
-        <w:t>Vi havde en kort snak med vores product owner Klaus, omkring hvad hans forventninger til løsningen indebærer mht. til hvor specifik et budget skulle være i forhold til et regnskab. Vi kom frem til der skulle være mulighed for, at inddatere tal for både finansgrupperne og finanskonti i budgettet. Alternativet ville være kun at sammenligne tallene på finansgrupper, men på denne måde får vi en mere realistisk, komplet og dybdegående sammenligning med Xena regnskaberne.</w:t>
+        <w:t xml:space="preserve">Vi havde en kort snak med vores product </w:t>
+      </w:r>
+      <w:proofErr w:type="spellStart"/>
+      <w:r>
+        <w:t>owner</w:t>
+      </w:r>
+      <w:proofErr w:type="spellEnd"/>
+      <w:r>
+        <w:t xml:space="preserve"> Klaus, omkring hvad hans forventninger til løsningen indebærer mht. til hvor specifik et budget skulle være i forhold til et regnskab. Vi kom frem til der skulle være mulighed for, at inddatere tal for både finansgrupperne og finanskonti i budgettet. Alternativet ville være kun at sammenligne tallene på finansgrupper, men på denne måde får vi en mere realistisk, komplet og dybdegående sammenligning med Xena regnskaberne.</w:t>
       </w:r>
     </w:p>
     <w:p>
@@ -4172,24 +4341,45 @@
       <w:pPr>
         <w:pStyle w:val="Overskrift2"/>
       </w:pPr>
-      <w:bookmarkStart w:id="16" w:name="_Toc499723956"/>
+      <w:bookmarkStart w:id="15" w:name="_Toc499802083"/>
       <w:r>
         <w:t>3.9. User stories</w:t>
       </w:r>
+      <w:bookmarkEnd w:id="15"/>
+    </w:p>
+    <w:p>
+      <w:r>
+        <w:t>Af: Patrick</w:t>
+      </w:r>
+    </w:p>
+    <w:p>
+      <w:pPr>
+        <w:pStyle w:val="Overskrift3"/>
+      </w:pPr>
+      <w:bookmarkStart w:id="16" w:name="_Toc499802084"/>
+      <w:r>
+        <w:t>3.9.1 Login</w:t>
+      </w:r>
       <w:bookmarkEnd w:id="16"/>
     </w:p>
     <w:p>
-      <w:r>
-        <w:t>Af: Patrick</w:t>
+      <w:pPr>
+        <w:spacing w:line="360" w:lineRule="auto"/>
+      </w:pPr>
+      <w:r>
+        <w:t>Som bruger vil jeg gerne kunne logge ind på budgetmanager med Oauth via Xena</w:t>
+      </w:r>
+      <w:r>
+        <w:t xml:space="preserve">, så jeg som bruger er sikker på, at det kun er personer med gyldigt login til Xena som kan bruge budgetmanager. Men selvom andre brugere har et gyldigt login til Xena, betyder det ikke at de har mulighed for at kunne benytte en anden brugers budget. Brugeren som har oprettet budgettet skal stadig give tilladelse til hvem der har adgang til det pågældende budget gennem budgetmanageren. Hvorfor have login? Dette giver brugeren en sikkerhed, fordi personer der ikke har adgang heller ikke kommer til at kunne se budgettet i budgetmanageren. </w:t>
       </w:r>
     </w:p>
     <w:p>
       <w:pPr>
         <w:pStyle w:val="Overskrift3"/>
       </w:pPr>
-      <w:bookmarkStart w:id="17" w:name="_Toc499723957"/>
-      <w:r>
-        <w:t>3.9.1 Login</w:t>
+      <w:bookmarkStart w:id="17" w:name="_Toc499802085"/>
+      <w:r>
+        <w:t>3.9.2. Oprette</w:t>
       </w:r>
       <w:bookmarkEnd w:id="17"/>
     </w:p>
@@ -4198,19 +4388,37 @@
         <w:spacing w:line="360" w:lineRule="auto"/>
       </w:pPr>
       <w:r>
-        <w:t>Som bruger vil jeg gerne kunne logge ind på budgetmanager med Oauth via Xena</w:t>
-      </w:r>
-      <w:r>
-        <w:t xml:space="preserve">, så jeg som bruger er sikker på, at det kun er personer med gyldigt login til Xena som kan bruge budgetmanager. Men selvom andre brugere har et gyldigt login til Xena, betyder det ikke at de har mulighed for at kunne benytte en anden brugers budget. Brugeren som har oprettet budgettet skal stadig give tilladelse til hvem der har adgang til det pågældende budget gennem budgetmanageren. Hvorfor have login? Dette giver brugeren en sikkerhed, fordi personer der ikke har adgang heller ikke kommer til at kunne se budgettet i budgetmanageren. </w:t>
+        <w:t xml:space="preserve">Som bruger vil jeg gerne kunne oprette et </w:t>
+      </w:r>
+      <w:r>
+        <w:t xml:space="preserve">nyt </w:t>
+      </w:r>
+      <w:r>
+        <w:t xml:space="preserve">budget i </w:t>
+      </w:r>
+      <w:r>
+        <w:t>b</w:t>
+      </w:r>
+      <w:r>
+        <w:t>udgetman</w:t>
+      </w:r>
+      <w:r>
+        <w:t>a</w:t>
+      </w:r>
+      <w:r>
+        <w:t>ger</w:t>
+      </w:r>
+      <w:r>
+        <w:t xml:space="preserve">en. Dette vil give brugeren mulighed for at kunne inddatere, hvordan brugeren forventer sin indkomst og udgifter vil fordele sig for en given periode. Dette giver brugeren mulighed for nemt at få et overblik over, hvor mange penge man har tilbage efter alle faste udgifter er betalt. Derfor kan brugeren nemt få et overblik over hvordan en forventet periode vil se ud. Brugeren får ud fra det oprettede budget, et værktøj til hvordan det forventes at udgifter og indkomster passer sammen. </w:t>
       </w:r>
     </w:p>
     <w:p>
       <w:pPr>
         <w:pStyle w:val="Overskrift3"/>
       </w:pPr>
-      <w:bookmarkStart w:id="18" w:name="_Toc499723958"/>
-      <w:r>
-        <w:t>3.9.2. Oprette</w:t>
+      <w:bookmarkStart w:id="18" w:name="_Toc499802086"/>
+      <w:r>
+        <w:t>3.9.3. Redigere</w:t>
       </w:r>
       <w:bookmarkEnd w:id="18"/>
     </w:p>
@@ -4219,13 +4427,7 @@
         <w:spacing w:line="360" w:lineRule="auto"/>
       </w:pPr>
       <w:r>
-        <w:t xml:space="preserve">Som bruger vil jeg gerne kunne oprette et </w:t>
-      </w:r>
-      <w:r>
-        <w:t xml:space="preserve">nyt </w:t>
-      </w:r>
-      <w:r>
-        <w:t xml:space="preserve">budget i </w:t>
+        <w:t xml:space="preserve">Som bruger vil jeg gerne kunne redigere et budget i </w:t>
       </w:r>
       <w:r>
         <w:t>b</w:t>
@@ -4240,16 +4442,31 @@
         <w:t>ger</w:t>
       </w:r>
       <w:r>
-        <w:t xml:space="preserve">en. Dette vil give brugeren mulighed for at kunne inddatere, hvordan brugeren forventer sin indkomst og udgifter vil fordele sig for en given periode. Dette giver brugeren mulighed for nemt at få et overblik over, hvor mange penge man har tilbage efter alle faste udgifter er betalt. Derfor kan brugeren nemt få et overblik over hvordan en forventet periode vil se ud. Brugeren får ud fra det oprettede budget, et værktøj til hvordan det forventes at udgifter og indkomster passer sammen. </w:t>
-      </w:r>
+        <w:t>, fordi der kan forekomme uforudsete udgifter som har en stor betydning for andre punkter i budgettet. Hvorfor bygge dette? Dette vil give brugeren mulighed for at kunne tilføje eller ændre et budget for en given periode, hvis der skulle være sket en tastefejl i navnet eller beløbet. Men brugeren har også mulighed for at kunne tilføje en uforudset udgift, som der kan have en større indflydelse på resten af budgettet. På den måde kan han nå at tilpasse nogle andre udgifter til, sådan at der for en periode ikke går i minus i forhold til indtægter og udgifter.</w:t>
+      </w:r>
+    </w:p>
+    <w:p>
+      <w:pPr>
+        <w:spacing w:line="360" w:lineRule="auto"/>
+      </w:pPr>
+    </w:p>
+    <w:p>
+      <w:pPr>
+        <w:spacing w:line="360" w:lineRule="auto"/>
+      </w:pPr>
+    </w:p>
+    <w:p>
+      <w:pPr>
+        <w:spacing w:line="360" w:lineRule="auto"/>
+      </w:pPr>
     </w:p>
     <w:p>
       <w:pPr>
         <w:pStyle w:val="Overskrift3"/>
       </w:pPr>
-      <w:bookmarkStart w:id="19" w:name="_Toc499723959"/>
-      <w:r>
-        <w:t>3.9.3. Redigere</w:t>
+      <w:bookmarkStart w:id="19" w:name="_Toc499802087"/>
+      <w:r>
+        <w:t>3.9.4. Slette</w:t>
       </w:r>
       <w:bookmarkEnd w:id="19"/>
     </w:p>
@@ -4258,7 +4475,13 @@
         <w:spacing w:line="360" w:lineRule="auto"/>
       </w:pPr>
       <w:r>
-        <w:t xml:space="preserve">Som bruger vil jeg gerne kunne redigere et budget i </w:t>
+        <w:t xml:space="preserve">Som bruger vil jeg gerne kunne </w:t>
+      </w:r>
+      <w:r>
+        <w:t>slette</w:t>
+      </w:r>
+      <w:r>
+        <w:t xml:space="preserve"> et budget i </w:t>
       </w:r>
       <w:r>
         <w:t>b</w:t>
@@ -4273,78 +4496,24 @@
         <w:t>ger</w:t>
       </w:r>
       <w:r>
-        <w:t>, fordi der kan forekomme uforudsete udgifter som har en stor betydning for andre punkter i budgettet. Hvorfor bygge dette? Dette vil give brugeren mulighed for at kunne tilføje eller ændre et budget for en given periode, hvis der skulle være sket en tastefejl i navnet eller beløbet. Men brugeren har også mulighed for at kunne tilføje en uforudset udgift, som der kan have en større indflydelse på resten af budgettet. På den måde kan han nå at tilpasse nogle andre udgifter til, sådan at der for en periode ikke går i minus i forhold til indtægter og udgifter.</w:t>
-      </w:r>
-    </w:p>
-    <w:p>
-      <w:pPr>
-        <w:spacing w:line="360" w:lineRule="auto"/>
-      </w:pPr>
-    </w:p>
-    <w:p>
-      <w:pPr>
-        <w:spacing w:line="360" w:lineRule="auto"/>
-      </w:pPr>
-    </w:p>
-    <w:p>
-      <w:pPr>
-        <w:spacing w:line="360" w:lineRule="auto"/>
-      </w:pPr>
+        <w:t xml:space="preserve">. Som bruger er det en god mulighed at kunne slette </w:t>
+      </w:r>
+      <w:r>
+        <w:t>et</w:t>
+      </w:r>
+      <w:r>
+        <w:t xml:space="preserve"> helt budget ad gangen hvis det skulle være nødvendigt. Som bruger vil jeg bruge dette til at kunne slette et gammelt budget, hvis denne ikke længere er gældende eller der er blevet oprettet et nyt budget som erstatter den gamle. </w:t>
+      </w:r>
     </w:p>
     <w:p>
       <w:pPr>
         <w:pStyle w:val="Overskrift3"/>
       </w:pPr>
-      <w:bookmarkStart w:id="20" w:name="_Toc499723960"/>
-      <w:r>
-        <w:t>3.9.4. Slette</w:t>
+      <w:bookmarkStart w:id="20" w:name="_Toc499802088"/>
+      <w:r>
+        <w:t>3.9.5. Sammenligne</w:t>
       </w:r>
       <w:bookmarkEnd w:id="20"/>
-    </w:p>
-    <w:p>
-      <w:pPr>
-        <w:spacing w:line="360" w:lineRule="auto"/>
-      </w:pPr>
-      <w:r>
-        <w:t xml:space="preserve">Som bruger vil jeg gerne kunne </w:t>
-      </w:r>
-      <w:r>
-        <w:t>slette</w:t>
-      </w:r>
-      <w:r>
-        <w:t xml:space="preserve"> et budget i </w:t>
-      </w:r>
-      <w:r>
-        <w:t>b</w:t>
-      </w:r>
-      <w:r>
-        <w:t>udgetman</w:t>
-      </w:r>
-      <w:r>
-        <w:t>a</w:t>
-      </w:r>
-      <w:r>
-        <w:t>ger</w:t>
-      </w:r>
-      <w:r>
-        <w:t xml:space="preserve">. Som bruger er det en god mulighed at kunne slette </w:t>
-      </w:r>
-      <w:r>
-        <w:t>et</w:t>
-      </w:r>
-      <w:r>
-        <w:t xml:space="preserve"> helt budget ad gangen hvis det skulle være nødvendigt. Som bruger vil jeg bruge dette til at kunne slette et gammelt budget, hvis denne ikke længere er gældende eller der er blevet oprettet et nyt budget som erstatter den gamle. </w:t>
-      </w:r>
-    </w:p>
-    <w:p>
-      <w:pPr>
-        <w:pStyle w:val="Overskrift3"/>
-      </w:pPr>
-      <w:bookmarkStart w:id="21" w:name="_Toc499723961"/>
-      <w:r>
-        <w:t>3.9.5. Sammenligne</w:t>
-      </w:r>
-      <w:bookmarkEnd w:id="21"/>
     </w:p>
     <w:p>
       <w:pPr>
@@ -4374,10 +4543,31 @@
       <w:pPr>
         <w:pStyle w:val="Overskrift3"/>
       </w:pPr>
-      <w:bookmarkStart w:id="22" w:name="_Toc499723962"/>
+      <w:bookmarkStart w:id="21" w:name="_Toc499802089"/>
       <w:r>
         <w:t>3.9.6. Projektets opstart</w:t>
       </w:r>
+      <w:bookmarkEnd w:id="21"/>
+    </w:p>
+    <w:p>
+      <w:pPr>
+        <w:spacing w:line="360" w:lineRule="auto"/>
+      </w:pPr>
+      <w:r>
+        <w:t>Som udvikler vil jeg definere/dokumentere projektets opstart</w:t>
+      </w:r>
+      <w:r>
+        <w:t>, så vi kan følge vores arbejdes proces i forløbet for hver uge. Vi vil her definere hvordan vi har tænkt os at starte projektet, sådan vi efterfølgende får det bedst mulige grundlag for resten af projektet. Vi vil også dokumentere hvordan vi igennem forløbet, har arbejdet med de forskellige dele af projektet.</w:t>
+      </w:r>
+    </w:p>
+    <w:p>
+      <w:pPr>
+        <w:pStyle w:val="Overskrift3"/>
+      </w:pPr>
+      <w:bookmarkStart w:id="22" w:name="_Toc499802090"/>
+      <w:r>
+        <w:t>3.9.7. Perspektivere</w:t>
+      </w:r>
       <w:bookmarkEnd w:id="22"/>
     </w:p>
     <w:p>
@@ -4385,19 +4575,21 @@
         <w:spacing w:line="360" w:lineRule="auto"/>
       </w:pPr>
       <w:r>
-        <w:t>Som udvikler vil jeg definere/dokumentere projektets opstart</w:t>
-      </w:r>
-      <w:r>
-        <w:t>, så vi kan følge vores arbejdes proces i forløbet for hver uge. Vi vil her definere hvordan vi har tænkt os at starte projektet, sådan vi efterfølgende får det bedst mulige grundlag for resten af projektet. Vi vil også dokumentere hvordan vi igennem forløbet, har arbejdet med de forskellige dele af projektet.</w:t>
-      </w:r>
-    </w:p>
-    <w:p>
-      <w:pPr>
-        <w:pStyle w:val="Overskrift3"/>
-      </w:pPr>
-      <w:bookmarkStart w:id="23" w:name="_Toc499723963"/>
-      <w:r>
-        <w:t>3.9.7. Perspektivere</w:t>
+        <w:t>Som udvikler vil jeg konkludere/perspektivere på projektet</w:t>
+      </w:r>
+      <w:r>
+        <w:t xml:space="preserve">, som det sidste inden projektet afsluttes. Her tager man som udvikler udgangspunkt i hvordan projektet har forløbet og giver en opsummering af hvad man har undersøgt i forbindelse med projektet. Hertil kommer man også ind på hvordan opgaven er løst i forhold til hvilken teori og metoden man har brugt gennem udviklingen. Dette giver udviklerne for et projekt mulighed for at opsummere perioden, metoder og den teori man har undersøgt og benyttet.    </w:t>
+      </w:r>
+    </w:p>
+    <w:p/>
+    <w:p>
+      <w:pPr>
+        <w:pStyle w:val="Overskrift2"/>
+      </w:pPr>
+      <w:bookmarkStart w:id="23" w:name="_Toc499802091"/>
+      <w:r>
+        <w:lastRenderedPageBreak/>
+        <w:t>3.10. SD for login</w:t>
       </w:r>
       <w:bookmarkEnd w:id="23"/>
     </w:p>
@@ -4406,30 +4598,7 @@
         <w:spacing w:line="360" w:lineRule="auto"/>
       </w:pPr>
       <w:r>
-        <w:t>Som udvikler vil jeg konkludere/perspektivere på projektet</w:t>
-      </w:r>
-      <w:r>
-        <w:t xml:space="preserve">, som det sidste inden projektet afsluttes. Her tager man som udvikler udgangspunkt i hvordan projektet har forløbet og giver en opsummering af hvad man har undersøgt i forbindelse med projektet. Hertil kommer man også ind på hvordan opgaven er løst i forhold til hvilken teori og metoden man har brugt gennem udviklingen. Dette giver udviklerne for et projekt mulighed for at opsummere perioden, metoder og den teori man har undersøgt og benyttet.    </w:t>
-      </w:r>
-    </w:p>
-    <w:p/>
-    <w:p>
-      <w:pPr>
-        <w:pStyle w:val="Overskrift2"/>
-      </w:pPr>
-      <w:bookmarkStart w:id="24" w:name="_Toc499723964"/>
-      <w:r>
-        <w:lastRenderedPageBreak/>
-        <w:t>3.10. SSD for login</w:t>
-      </w:r>
-      <w:bookmarkEnd w:id="24"/>
-    </w:p>
-    <w:p>
-      <w:pPr>
-        <w:spacing w:line="360" w:lineRule="auto"/>
-      </w:pPr>
-      <w:r>
-        <w:t>Vores SSD</w:t>
+        <w:t>Vores SD</w:t>
       </w:r>
       <w:r>
         <w:rPr>
@@ -4445,18 +4614,17 @@
       <w:pPr>
         <w:spacing w:line="360" w:lineRule="auto"/>
       </w:pPr>
-      <w:r>
-        <w:t>S</w:t>
-      </w:r>
+      <w:bookmarkStart w:id="24" w:name="_GoBack"/>
+      <w:bookmarkEnd w:id="24"/>
       <w:r>
         <w:rPr>
           <w:noProof/>
         </w:rPr>
         <w:drawing>
           <wp:inline distT="0" distB="0" distL="0" distR="0">
-            <wp:extent cx="5059680" cy="3893820"/>
+            <wp:extent cx="5326380" cy="3589020"/>
             <wp:effectExtent l="0" t="0" r="7620" b="0"/>
-            <wp:docPr id="3" name="Billede 3"/>
+            <wp:docPr id="4" name="Billede 4"/>
             <wp:cNvGraphicFramePr>
               <a:graphicFrameLocks xmlns:a="http://schemas.openxmlformats.org/drawingml/2006/main" noChangeAspect="1"/>
             </wp:cNvGraphicFramePr>
@@ -4485,7 +4653,7 @@
                   <pic:spPr bwMode="auto">
                     <a:xfrm>
                       <a:off x="0" y="0"/>
-                      <a:ext cx="5059680" cy="3893820"/>
+                      <a:ext cx="5326380" cy="3589020"/>
                     </a:xfrm>
                     <a:prstGeom prst="rect">
                       <a:avLst/>
@@ -4510,7 +4678,15 @@
         </w:rPr>
       </w:pPr>
       <w:r>
-        <w:t xml:space="preserve">Ud fra vores SSD kan vi se at når vores budgetmanager bliver åbnet, bliver brugeren bedt om at logge ind, for at kunne benytte vores budgetmanager. Processen for login bliver brugeren verificeret ved brug af Oauth2, hvor brugeren giver adgang til brugerinformationer fra brugerens Xena konto. På den måde er man helt sikker på at personen der vil logge ind, er ham han udgiver sig for. Når brugeren har indtastet sine loginoplysninger til Xena bliver de sendt til Xena, for at blive valideret for om man har en konto. Når brugeren er bliver godkendt bliver en ’authorization grant’ sendt tilbage til budgetmanageren, som sender den tilbage til Xena. Dette returnere en ’Access token’ som så kan bruges fremad rettet i samme session, sådan at man ikke skal logge ind hver gang. </w:t>
+        <w:t xml:space="preserve">Ud fra vores SD kan vi se at når vores budgetmanager bliver åbnet, bliver brugeren bedt om at logge ind, for at kunne benytte vores budgetmanager. Processen for login bliver brugeren verificeret ved brug af Oauth2, hvor brugeren giver adgang til brugerinformationer fra brugerens Xena konto. På den måde er man helt sikker på at personen der vil logge ind, er ham han udgiver sig for. Når brugeren har indtastet sine loginoplysninger til Xena bliver de sendt til Xena, for at blive valideret for om man har en konto. Når brugeren er bliver godkendt bliver en ’authorization grant’ sendt tilbage til budgetmanageren, som sender den tilbage til Xena. Dette returnere en ’Access </w:t>
+      </w:r>
+      <w:proofErr w:type="spellStart"/>
+      <w:r>
+        <w:t>token</w:t>
+      </w:r>
+      <w:proofErr w:type="spellEnd"/>
+      <w:r>
+        <w:t xml:space="preserve">’ som så kan bruges fremad rettet i samme session, sådan at man ikke skal logge ind hver gang. </w:t>
       </w:r>
     </w:p>
     <w:p/>
@@ -4518,9 +4694,15 @@
       <w:pPr>
         <w:pStyle w:val="Overskrift2"/>
       </w:pPr>
-      <w:bookmarkStart w:id="25" w:name="_Toc499723965"/>
-      <w:r>
-        <w:t>3.11. SD for login</w:t>
+      <w:bookmarkStart w:id="25" w:name="_Toc499802092"/>
+      <w:r>
+        <w:t xml:space="preserve">3.11. </w:t>
+      </w:r>
+      <w:r>
+        <w:t>S</w:t>
+      </w:r>
+      <w:r>
+        <w:t>SD for login</w:t>
       </w:r>
       <w:bookmarkEnd w:id="25"/>
     </w:p>
@@ -4529,27 +4711,27 @@
       <w:pPr>
         <w:pStyle w:val="Overskrift2"/>
       </w:pPr>
-      <w:bookmarkStart w:id="26" w:name="_Toc499723966"/>
+      <w:bookmarkStart w:id="26" w:name="_Toc499802093"/>
+      <w:r>
+        <w:t>3.12 Sikkerhed</w:t>
+      </w:r>
+      <w:bookmarkEnd w:id="26"/>
+    </w:p>
+    <w:p>
+      <w:pPr>
+        <w:spacing w:line="360" w:lineRule="auto"/>
+      </w:pPr>
+      <w:r>
+        <w:t>Af: Anders og Nikolaj</w:t>
+      </w:r>
+    </w:p>
+    <w:p>
+      <w:pPr>
+        <w:pStyle w:val="Overskrift3"/>
+      </w:pPr>
+      <w:bookmarkStart w:id="27" w:name="_Toc499802094"/>
       <w:r>
         <w:lastRenderedPageBreak/>
-        <w:t>3.12 Sikkerhed</w:t>
-      </w:r>
-      <w:bookmarkEnd w:id="26"/>
-    </w:p>
-    <w:p>
-      <w:pPr>
-        <w:spacing w:line="360" w:lineRule="auto"/>
-      </w:pPr>
-      <w:r>
-        <w:t>Af: Anders og Nikolaj</w:t>
-      </w:r>
-    </w:p>
-    <w:p>
-      <w:pPr>
-        <w:pStyle w:val="Overskrift3"/>
-      </w:pPr>
-      <w:bookmarkStart w:id="27" w:name="_Toc499723967"/>
-      <w:r>
         <w:t>3.12.1. Oauth2</w:t>
       </w:r>
       <w:bookmarkEnd w:id="27"/>
@@ -4567,7 +4749,15 @@
         <w:spacing w:line="360" w:lineRule="auto"/>
       </w:pPr>
       <w:r>
-        <w:t xml:space="preserve">Oauth er et verificeringsframework, der giver en applikation begrænset adgang til bruger data fra en HTTP service, som fx Facebook, Github osv. </w:t>
+        <w:t xml:space="preserve">Oauth er et verificeringsframework, der giver en applikation begrænset adgang til bruger data fra en HTTP service, som fx Facebook, </w:t>
+      </w:r>
+      <w:proofErr w:type="spellStart"/>
+      <w:r>
+        <w:t>Github</w:t>
+      </w:r>
+      <w:proofErr w:type="spellEnd"/>
+      <w:r>
+        <w:t xml:space="preserve"> osv. </w:t>
       </w:r>
       <w:r>
         <w:br/>
@@ -4637,7 +4827,7 @@
       <w:pPr>
         <w:pStyle w:val="Overskrift4"/>
       </w:pPr>
-      <w:bookmarkStart w:id="28" w:name="_Toc499723968"/>
+      <w:bookmarkStart w:id="28" w:name="_Toc499802095"/>
       <w:r>
         <w:t>3.12.1.1. Bruger</w:t>
       </w:r>
@@ -4655,7 +4845,7 @@
       <w:pPr>
         <w:pStyle w:val="Overskrift4"/>
       </w:pPr>
-      <w:bookmarkStart w:id="29" w:name="_Toc499723969"/>
+      <w:bookmarkStart w:id="29" w:name="_Toc499802096"/>
       <w:r>
         <w:t>3.12.1.2. Klienten</w:t>
       </w:r>
@@ -4673,7 +4863,7 @@
       <w:pPr>
         <w:pStyle w:val="Overskrift4"/>
       </w:pPr>
-      <w:bookmarkStart w:id="30" w:name="_Toc499723970"/>
+      <w:bookmarkStart w:id="30" w:name="_Toc499802097"/>
       <w:r>
         <w:t>3.12.1.3. Ressource / Autentificering server</w:t>
       </w:r>
@@ -4684,7 +4874,31 @@
         <w:spacing w:line="360" w:lineRule="auto"/>
       </w:pPr>
       <w:r>
-        <w:t>Ressourceserveren er der hvor brugerens information er lageret, og Autentificering serveren verificere identiteten af brugeren og returnere en access token til klienten.</w:t>
+        <w:t xml:space="preserve">Ressourceserveren er der hvor brugerens information er lageret, og Autentificering serveren </w:t>
+      </w:r>
+      <w:proofErr w:type="gramStart"/>
+      <w:r>
+        <w:t>verificere</w:t>
+      </w:r>
+      <w:proofErr w:type="gramEnd"/>
+      <w:r>
+        <w:t xml:space="preserve"> identiteten af brugeren og returnere en </w:t>
+      </w:r>
+      <w:proofErr w:type="spellStart"/>
+      <w:r>
+        <w:t>access</w:t>
+      </w:r>
+      <w:proofErr w:type="spellEnd"/>
+      <w:r>
+        <w:t xml:space="preserve"> </w:t>
+      </w:r>
+      <w:proofErr w:type="spellStart"/>
+      <w:r>
+        <w:t>token</w:t>
+      </w:r>
+      <w:proofErr w:type="spellEnd"/>
+      <w:r>
+        <w:t xml:space="preserve"> til klienten.</w:t>
       </w:r>
     </w:p>
     <w:p>
@@ -4721,7 +4935,7 @@
       <w:pPr>
         <w:pStyle w:val="Overskrift3"/>
       </w:pPr>
-      <w:bookmarkStart w:id="31" w:name="_Toc499723971"/>
+      <w:bookmarkStart w:id="31" w:name="_Toc499802098"/>
       <w:r>
         <w:lastRenderedPageBreak/>
         <w:t>3.12.2. Oauth flow</w:t>
@@ -4796,7 +5010,15 @@
         <w:spacing w:line="360" w:lineRule="auto"/>
       </w:pPr>
       <w:r>
-        <w:t>Applikationen laver et login request til brugeren</w:t>
+        <w:t xml:space="preserve">Applikationen laver et login </w:t>
+      </w:r>
+      <w:proofErr w:type="spellStart"/>
+      <w:r>
+        <w:t>request</w:t>
+      </w:r>
+      <w:proofErr w:type="spellEnd"/>
+      <w:r>
+        <w:t xml:space="preserve"> til brugeren</w:t>
       </w:r>
     </w:p>
     <w:p>
@@ -4822,7 +5044,31 @@
         <w:spacing w:line="360" w:lineRule="auto"/>
       </w:pPr>
       <w:r>
-        <w:t>Applikationen requester en access token fra autentificering serveren, ved at sende sin egen identitet med og godkendelsen fra brugeren.</w:t>
+        <w:t xml:space="preserve">Applikationen </w:t>
+      </w:r>
+      <w:proofErr w:type="spellStart"/>
+      <w:r>
+        <w:t>requester</w:t>
+      </w:r>
+      <w:proofErr w:type="spellEnd"/>
+      <w:r>
+        <w:t xml:space="preserve"> en </w:t>
+      </w:r>
+      <w:proofErr w:type="spellStart"/>
+      <w:r>
+        <w:t>access</w:t>
+      </w:r>
+      <w:proofErr w:type="spellEnd"/>
+      <w:r>
+        <w:t xml:space="preserve"> </w:t>
+      </w:r>
+      <w:proofErr w:type="spellStart"/>
+      <w:r>
+        <w:t>token</w:t>
+      </w:r>
+      <w:proofErr w:type="spellEnd"/>
+      <w:r>
+        <w:t xml:space="preserve"> fra autentificering serveren, ved at sende sin egen identitet med og godkendelsen fra brugeren.</w:t>
       </w:r>
     </w:p>
     <w:p>
@@ -4835,7 +5081,23 @@
         <w:spacing w:line="360" w:lineRule="auto"/>
       </w:pPr>
       <w:r>
-        <w:t>Hvis applikationens identitet verificeres og bruger godkendelsen er valid, sender autentificeringsserveren en access token til applikationen.</w:t>
+        <w:t xml:space="preserve">Hvis applikationens identitet verificeres og bruger godkendelsen er valid, sender autentificeringsserveren en </w:t>
+      </w:r>
+      <w:proofErr w:type="spellStart"/>
+      <w:r>
+        <w:t>access</w:t>
+      </w:r>
+      <w:proofErr w:type="spellEnd"/>
+      <w:r>
+        <w:t xml:space="preserve"> </w:t>
+      </w:r>
+      <w:proofErr w:type="spellStart"/>
+      <w:r>
+        <w:t>token</w:t>
+      </w:r>
+      <w:proofErr w:type="spellEnd"/>
+      <w:r>
+        <w:t xml:space="preserve"> til applikationen.</w:t>
       </w:r>
     </w:p>
     <w:p>
@@ -4848,7 +5110,31 @@
         <w:spacing w:line="360" w:lineRule="auto"/>
       </w:pPr>
       <w:r>
-        <w:t>Applikationen sender et request til ressourceserveren, og vedhæfter sin access token.</w:t>
+        <w:t xml:space="preserve">Applikationen sender et </w:t>
+      </w:r>
+      <w:proofErr w:type="spellStart"/>
+      <w:r>
+        <w:t>request</w:t>
+      </w:r>
+      <w:proofErr w:type="spellEnd"/>
+      <w:r>
+        <w:t xml:space="preserve"> til ressourceserveren, og vedhæfter sin </w:t>
+      </w:r>
+      <w:proofErr w:type="spellStart"/>
+      <w:r>
+        <w:t>access</w:t>
+      </w:r>
+      <w:proofErr w:type="spellEnd"/>
+      <w:r>
+        <w:t xml:space="preserve"> </w:t>
+      </w:r>
+      <w:proofErr w:type="spellStart"/>
+      <w:r>
+        <w:t>token</w:t>
+      </w:r>
+      <w:proofErr w:type="spellEnd"/>
+      <w:r>
+        <w:t>.</w:t>
       </w:r>
     </w:p>
     <w:p>
@@ -4861,7 +5147,31 @@
         <w:spacing w:line="360" w:lineRule="auto"/>
       </w:pPr>
       <w:r>
-        <w:t xml:space="preserve">Hvis det er en valid access token returnere ressourceserveren de informationer applikationen requester. </w:t>
+        <w:t xml:space="preserve">Hvis det er en valid </w:t>
+      </w:r>
+      <w:proofErr w:type="spellStart"/>
+      <w:r>
+        <w:t>access</w:t>
+      </w:r>
+      <w:proofErr w:type="spellEnd"/>
+      <w:r>
+        <w:t xml:space="preserve"> </w:t>
+      </w:r>
+      <w:proofErr w:type="spellStart"/>
+      <w:r>
+        <w:t>token</w:t>
+      </w:r>
+      <w:proofErr w:type="spellEnd"/>
+      <w:r>
+        <w:t xml:space="preserve"> returnere ressourceserveren de informationer applikationen </w:t>
+      </w:r>
+      <w:proofErr w:type="spellStart"/>
+      <w:r>
+        <w:t>requester</w:t>
+      </w:r>
+      <w:proofErr w:type="spellEnd"/>
+      <w:r>
+        <w:t xml:space="preserve">. </w:t>
       </w:r>
     </w:p>
     <w:p>
@@ -4892,7 +5202,7 @@
       <w:pPr>
         <w:pStyle w:val="Overskrift3"/>
       </w:pPr>
-      <w:bookmarkStart w:id="32" w:name="_Toc499723972"/>
+      <w:bookmarkStart w:id="32" w:name="_Toc499802099"/>
       <w:r>
         <w:t>3.12.3. Applikation registrering</w:t>
       </w:r>
@@ -4950,16 +5260,26 @@
         </w:numPr>
         <w:spacing w:line="360" w:lineRule="auto"/>
       </w:pPr>
-      <w:r>
-        <w:t>Callback URL</w:t>
-      </w:r>
-    </w:p>
-    <w:p>
-      <w:pPr>
-        <w:spacing w:line="360" w:lineRule="auto"/>
-      </w:pPr>
-      <w:r>
-        <w:t>Callback URL er der hvor man bliver overført til når autentificeringen er godkendt.</w:t>
+      <w:proofErr w:type="spellStart"/>
+      <w:r>
+        <w:t>Callback</w:t>
+      </w:r>
+      <w:proofErr w:type="spellEnd"/>
+      <w:r>
+        <w:t xml:space="preserve"> URL</w:t>
+      </w:r>
+    </w:p>
+    <w:p>
+      <w:pPr>
+        <w:spacing w:line="360" w:lineRule="auto"/>
+      </w:pPr>
+      <w:proofErr w:type="spellStart"/>
+      <w:r>
+        <w:t>Callback</w:t>
+      </w:r>
+      <w:proofErr w:type="spellEnd"/>
+      <w:r>
+        <w:t xml:space="preserve"> URL er der hvor man bliver overført til når autentificeringen er godkendt.</w:t>
       </w:r>
     </w:p>
     <w:p>
@@ -4971,7 +5291,7 @@
       <w:pPr>
         <w:pStyle w:val="Overskrift3"/>
       </w:pPr>
-      <w:bookmarkStart w:id="33" w:name="_Toc499723973"/>
+      <w:bookmarkStart w:id="33" w:name="_Toc499802100"/>
       <w:r>
         <w:t>3.12.4. Vores valg</w:t>
       </w:r>
@@ -4996,7 +5316,7 @@
       <w:pPr>
         <w:pStyle w:val="Overskrift4"/>
       </w:pPr>
-      <w:bookmarkStart w:id="34" w:name="_Toc499723974"/>
+      <w:bookmarkStart w:id="34" w:name="_Toc499802101"/>
       <w:r>
         <w:t>3.12.4.1. Andre muligheder</w:t>
       </w:r>
@@ -5007,7 +5327,71 @@
         <w:spacing w:line="360" w:lineRule="auto"/>
       </w:pPr>
       <w:r>
-        <w:t>Vi havde en anden mulighed for verificering ved Xena. Dette var API-Keys, API-Keys er mindre sikkert end Oauth, da det er krævet at der bliver sendt en key med i hvert request til Xena APIen, Xena og vores applikation kan derved heller ikke være sikker på hvem der sender disse requests, da det kan falsificeres hvis man får fingrene i api-keyen. Hvorimod med Oauth tildeles man en access token, der er unik for den enkelte bruger så man altid kan identificere hvem der laver hvilke requests. Oauth giver også brugeren mere tryghed, da det er noget man kan genkende fra andre applikationer.</w:t>
+        <w:t xml:space="preserve">Vi havde en anden mulighed for verificering ved Xena. Dette var API-Keys, API-Keys er mindre sikkert end Oauth, da det er krævet at der bliver sendt en </w:t>
+      </w:r>
+      <w:proofErr w:type="spellStart"/>
+      <w:r>
+        <w:t>key</w:t>
+      </w:r>
+      <w:proofErr w:type="spellEnd"/>
+      <w:r>
+        <w:t xml:space="preserve"> med i hvert </w:t>
+      </w:r>
+      <w:proofErr w:type="spellStart"/>
+      <w:r>
+        <w:t>request</w:t>
+      </w:r>
+      <w:proofErr w:type="spellEnd"/>
+      <w:r>
+        <w:t xml:space="preserve"> til Xena </w:t>
+      </w:r>
+      <w:proofErr w:type="spellStart"/>
+      <w:r>
+        <w:t>APIen</w:t>
+      </w:r>
+      <w:proofErr w:type="spellEnd"/>
+      <w:r>
+        <w:t xml:space="preserve">, Xena og vores applikation kan derved heller ikke være sikker på hvem der sender disse </w:t>
+      </w:r>
+      <w:proofErr w:type="spellStart"/>
+      <w:r>
+        <w:t>requests</w:t>
+      </w:r>
+      <w:proofErr w:type="spellEnd"/>
+      <w:r>
+        <w:t xml:space="preserve">, da det kan falsificeres hvis man får fingrene i </w:t>
+      </w:r>
+      <w:proofErr w:type="spellStart"/>
+      <w:r>
+        <w:t>api-keyen</w:t>
+      </w:r>
+      <w:proofErr w:type="spellEnd"/>
+      <w:r>
+        <w:t xml:space="preserve">. Hvorimod med Oauth tildeles man en </w:t>
+      </w:r>
+      <w:proofErr w:type="spellStart"/>
+      <w:r>
+        <w:t>access</w:t>
+      </w:r>
+      <w:proofErr w:type="spellEnd"/>
+      <w:r>
+        <w:t xml:space="preserve"> </w:t>
+      </w:r>
+      <w:proofErr w:type="spellStart"/>
+      <w:r>
+        <w:t>token</w:t>
+      </w:r>
+      <w:proofErr w:type="spellEnd"/>
+      <w:r>
+        <w:t xml:space="preserve">, der er unik for den enkelte bruger så man altid kan identificere hvem der laver hvilke </w:t>
+      </w:r>
+      <w:proofErr w:type="spellStart"/>
+      <w:r>
+        <w:t>requests</w:t>
+      </w:r>
+      <w:proofErr w:type="spellEnd"/>
+      <w:r>
+        <w:t>. Oauth giver også brugeren mere tryghed, da det er noget man kan genkende fra andre applikationer.</w:t>
       </w:r>
     </w:p>
     <w:p>
@@ -5019,7 +5403,7 @@
       <w:pPr>
         <w:pStyle w:val="Overskrift3"/>
       </w:pPr>
-      <w:bookmarkStart w:id="35" w:name="_Toc499723975"/>
+      <w:bookmarkStart w:id="35" w:name="_Toc499802102"/>
       <w:r>
         <w:t>3.12</w:t>
       </w:r>
@@ -5054,7 +5438,15 @@
         <w:footnoteReference w:id="4"/>
       </w:r>
       <w:r>
-        <w:t xml:space="preserve"> forbindelse, hvis vi skulle have mulighed for at tilgå den fra andre steder end hvis vi var på samme IP-adresse som serveren. Hvilket som sådan ikke ville være noget problem medmindre IP’en som serveren kørte på var nede, risikoen ved at det kunne ske ved en lokal server er større end hvis vi </w:t>
+        <w:t xml:space="preserve"> forbindelse, hvis vi skulle have mulighed for at tilgå den fra andre steder end hvis vi var på samme IP-adresse som serveren. Hvilket som sådan ikke ville være noget problem medmindre </w:t>
+      </w:r>
+      <w:proofErr w:type="spellStart"/>
+      <w:r>
+        <w:t>IP’en</w:t>
+      </w:r>
+      <w:proofErr w:type="spellEnd"/>
+      <w:r>
+        <w:t xml:space="preserve"> som serveren kørte på var nede, risikoen ved at det kunne ske ved en lokal server er større end hvis vi </w:t>
       </w:r>
       <w:r>
         <w:lastRenderedPageBreak/>
@@ -5066,22 +5458,78 @@
         <w:spacing w:line="360" w:lineRule="auto"/>
       </w:pPr>
       <w:r>
-        <w:t xml:space="preserve">Derfor har vi valgt denne gang at bruge GitHub da omverdenen på samme måde ikke ville kunne påvirke os. Går nettet ned hos udbyderen vil det altid være muligt at koble sig på via. fx mobilt netværk, hvor vi så kan pull seneste ændringer og så arbejder videre med seneste version af projekt og rapport. Det gir os også fordelen at vores data altid vil være let tilgængeligt lige meget om vi er hjemme, på studiet eller et helt andet sted. </w:t>
-      </w:r>
-    </w:p>
-    <w:p>
-      <w:pPr>
-        <w:spacing w:line="360" w:lineRule="auto"/>
-      </w:pPr>
-      <w:r>
-        <w:t>Det er dog en mulighed for andre folk at clone hele vores GitHub, dog vil de ikke kunne push til vores GitHub. Det vil kræve at de bliver tilføjet som collaborators til vores repository. Muligheden for at gøre vores repository private vil altid være der, hvilket gør at andre folk end os der skal arbejde på det ikke har nogen form for adgang. På den måde kan vi sikre at vores soruce code ikke bliver brugt af andre.  GitHub er et meget oplagt valg som vores versionskontrol grundet sikkerheden i at bruge det og fleksibiliteten i at vi ikke er bundet af lokale server.</w:t>
+        <w:t xml:space="preserve">Derfor har vi valgt denne gang at bruge GitHub da omverdenen på samme måde ikke ville kunne påvirke os. Går nettet ned hos udbyderen vil det altid være muligt at koble sig på via. fx mobilt netværk, hvor vi så kan </w:t>
+      </w:r>
+      <w:proofErr w:type="spellStart"/>
+      <w:r>
+        <w:t>pull</w:t>
+      </w:r>
+      <w:proofErr w:type="spellEnd"/>
+      <w:r>
+        <w:t xml:space="preserve"> seneste ændringer og så arbejder videre med seneste version af projekt og rapport. Det gir os også fordelen at vores data altid vil være let tilgængeligt lige meget om vi er hjemme, på studiet eller et helt andet sted. </w:t>
+      </w:r>
+    </w:p>
+    <w:p>
+      <w:pPr>
+        <w:spacing w:line="360" w:lineRule="auto"/>
+      </w:pPr>
+      <w:r>
+        <w:t xml:space="preserve">Det er dog en mulighed for andre folk at </w:t>
+      </w:r>
+      <w:proofErr w:type="spellStart"/>
+      <w:r>
+        <w:t>clone</w:t>
+      </w:r>
+      <w:proofErr w:type="spellEnd"/>
+      <w:r>
+        <w:t xml:space="preserve"> hele vores GitHub, dog vil de ikke kunne push til vores GitHub. Det vil kræve at de bliver tilføjet som </w:t>
+      </w:r>
+      <w:proofErr w:type="spellStart"/>
+      <w:r>
+        <w:t>collaborators</w:t>
+      </w:r>
+      <w:proofErr w:type="spellEnd"/>
+      <w:r>
+        <w:t xml:space="preserve"> til vores </w:t>
+      </w:r>
+      <w:proofErr w:type="spellStart"/>
+      <w:r>
+        <w:t>repository</w:t>
+      </w:r>
+      <w:proofErr w:type="spellEnd"/>
+      <w:r>
+        <w:t xml:space="preserve">. Muligheden for at gøre vores </w:t>
+      </w:r>
+      <w:proofErr w:type="spellStart"/>
+      <w:r>
+        <w:t>repository</w:t>
+      </w:r>
+      <w:proofErr w:type="spellEnd"/>
+      <w:r>
+        <w:t xml:space="preserve"> private vil altid være der, hvilket gør at andre folk end os der skal arbejde på det ikke har nogen form for adgang. På den måde kan vi sikre at vores </w:t>
+      </w:r>
+      <w:proofErr w:type="spellStart"/>
+      <w:r>
+        <w:t>soruce</w:t>
+      </w:r>
+      <w:proofErr w:type="spellEnd"/>
+      <w:r>
+        <w:t xml:space="preserve"> </w:t>
+      </w:r>
+      <w:proofErr w:type="spellStart"/>
+      <w:r>
+        <w:t>code</w:t>
+      </w:r>
+      <w:proofErr w:type="spellEnd"/>
+      <w:r>
+        <w:t xml:space="preserve"> ikke bliver brugt af andre.  GitHub er et meget oplagt valg som vores versionskontrol grundet sikkerheden i at bruge det og fleksibiliteten i at vi ikke er bundet af lokale server.</w:t>
       </w:r>
     </w:p>
     <w:p>
       <w:pPr>
         <w:pStyle w:val="Overskrift3"/>
       </w:pPr>
-      <w:bookmarkStart w:id="36" w:name="_Toc499723976"/>
+      <w:bookmarkStart w:id="36" w:name="_Toc499802103"/>
       <w:r>
         <w:t xml:space="preserve">3.12.6. </w:t>
       </w:r>
@@ -5097,43 +5545,108 @@
       <w:pPr>
         <w:pStyle w:val="Overskrift4"/>
       </w:pPr>
-      <w:bookmarkStart w:id="37" w:name="_Toc499723977"/>
+      <w:bookmarkStart w:id="37" w:name="_Toc499802104"/>
       <w:r>
         <w:t xml:space="preserve">3.12.6.1. </w:t>
       </w:r>
+      <w:proofErr w:type="spellStart"/>
       <w:r>
         <w:t>Whitebox</w:t>
       </w:r>
       <w:bookmarkEnd w:id="37"/>
-    </w:p>
-    <w:p>
-      <w:pPr>
-        <w:spacing w:line="360" w:lineRule="auto"/>
-      </w:pPr>
-      <w:r>
-        <w:t>En af vores test består af ”whitebox” test. Ved at køre whitebox test giver vi source code med til personen som skal teste softwaren. Det en lidt dyr måde at teste på, da det kræver at en anden sætter sit eget arbejdet på pause for at kunne teste. Fordele ved at lave whitebox test er at der måske vil blive opfanget ”dead code” eller andre fejl, da det en person som forstår koden, men ikke har arbejdet med det specifikke stykke kode.</w:t>
+      <w:proofErr w:type="spellEnd"/>
+    </w:p>
+    <w:p>
+      <w:pPr>
+        <w:spacing w:line="360" w:lineRule="auto"/>
+      </w:pPr>
+      <w:r>
+        <w:t>En af vores test består af ”</w:t>
+      </w:r>
+      <w:proofErr w:type="spellStart"/>
+      <w:r>
+        <w:t>whitebox</w:t>
+      </w:r>
+      <w:proofErr w:type="spellEnd"/>
+      <w:r>
+        <w:t xml:space="preserve">” test. Ved at køre </w:t>
+      </w:r>
+      <w:proofErr w:type="spellStart"/>
+      <w:r>
+        <w:t>whitebox</w:t>
+      </w:r>
+      <w:proofErr w:type="spellEnd"/>
+      <w:r>
+        <w:t xml:space="preserve"> test giver vi source </w:t>
+      </w:r>
+      <w:proofErr w:type="spellStart"/>
+      <w:r>
+        <w:t>code</w:t>
+      </w:r>
+      <w:proofErr w:type="spellEnd"/>
+      <w:r>
+        <w:t xml:space="preserve"> med til personen som skal teste softwaren. Det en lidt dyr måde at teste på, da det kræver at en anden sætter sit eget arbejdet på pause for at kunne teste. Fordele ved at lave </w:t>
+      </w:r>
+      <w:proofErr w:type="spellStart"/>
+      <w:r>
+        <w:t>whitebox</w:t>
+      </w:r>
+      <w:proofErr w:type="spellEnd"/>
+      <w:r>
+        <w:t xml:space="preserve"> test er at der måske vil blive opfanget ”</w:t>
+      </w:r>
+      <w:proofErr w:type="spellStart"/>
+      <w:r>
+        <w:t>dead</w:t>
+      </w:r>
+      <w:proofErr w:type="spellEnd"/>
+      <w:r>
+        <w:t xml:space="preserve"> </w:t>
+      </w:r>
+      <w:proofErr w:type="spellStart"/>
+      <w:r>
+        <w:t>code</w:t>
+      </w:r>
+      <w:proofErr w:type="spellEnd"/>
+      <w:r>
+        <w:t>” eller andre fejl, da det en person som forstår koden, men ikke har arbejdet med det specifikke stykke kode.</w:t>
       </w:r>
     </w:p>
     <w:p>
       <w:pPr>
         <w:pStyle w:val="Overskrift4"/>
       </w:pPr>
-      <w:bookmarkStart w:id="38" w:name="_Toc499723978"/>
+      <w:bookmarkStart w:id="38" w:name="_Toc499802105"/>
       <w:r>
         <w:t xml:space="preserve">3.12.6.2. </w:t>
       </w:r>
+      <w:proofErr w:type="spellStart"/>
       <w:r>
         <w:t>Blackbox</w:t>
       </w:r>
       <w:bookmarkEnd w:id="38"/>
-    </w:p>
-    <w:p>
-      <w:pPr>
-        <w:spacing w:line="360" w:lineRule="auto"/>
-      </w:pPr>
-      <w:r>
-        <w:t>Ved at køre blackbox test sikre vi at en person uden viden indenfor vores kode tester app’en</w:t>
-      </w:r>
+      <w:proofErr w:type="spellEnd"/>
+    </w:p>
+    <w:p>
+      <w:pPr>
+        <w:spacing w:line="360" w:lineRule="auto"/>
+      </w:pPr>
+      <w:r>
+        <w:t xml:space="preserve">Ved at køre </w:t>
+      </w:r>
+      <w:proofErr w:type="spellStart"/>
+      <w:r>
+        <w:t>blackbox</w:t>
+      </w:r>
+      <w:proofErr w:type="spellEnd"/>
+      <w:r>
+        <w:t xml:space="preserve"> test sikre vi at en person uden viden indenfor vores kode tester </w:t>
+      </w:r>
+      <w:proofErr w:type="spellStart"/>
+      <w:r>
+        <w:t>app’en</w:t>
+      </w:r>
+      <w:proofErr w:type="spellEnd"/>
       <w:r>
         <w:rPr>
           <w:rStyle w:val="Fodnotehenvisning"/>
@@ -5141,7 +5654,15 @@
         <w:footnoteReference w:id="5"/>
       </w:r>
       <w:r>
-        <w:t>. Det gør at det ikke er en mulighed at finde eventuelle crash ved hjælp af koden. Vores primære blackbox tester vil være vores PO</w:t>
+        <w:t xml:space="preserve">. Det gør at det ikke er en mulighed at finde eventuelle crash ved hjælp af koden. Vores primære </w:t>
+      </w:r>
+      <w:proofErr w:type="spellStart"/>
+      <w:r>
+        <w:t>blackbox</w:t>
+      </w:r>
+      <w:proofErr w:type="spellEnd"/>
+      <w:r>
+        <w:t xml:space="preserve"> tester vil være vores PO</w:t>
       </w:r>
       <w:r>
         <w:rPr>
@@ -5150,57 +5671,117 @@
         <w:footnoteReference w:id="6"/>
       </w:r>
       <w:r>
-        <w:t>, da han er en erfaren tester, og vi på samme tid kan få respons på mulige ønsker angående tilføjelser til app’en eller hvis der noget vi har misforstået ud fra forklaring.</w:t>
+        <w:t xml:space="preserve">, da han er en erfaren tester, og vi på samme tid kan få respons på mulige ønsker angående tilføjelser til </w:t>
+      </w:r>
+      <w:proofErr w:type="spellStart"/>
+      <w:r>
+        <w:t>app’en</w:t>
+      </w:r>
+      <w:proofErr w:type="spellEnd"/>
+      <w:r>
+        <w:t xml:space="preserve"> eller hvis der noget vi har misforstået ud fra forklaring.</w:t>
       </w:r>
     </w:p>
     <w:p>
       <w:pPr>
         <w:pStyle w:val="Overskrift4"/>
       </w:pPr>
-      <w:bookmarkStart w:id="39" w:name="_Toc499723979"/>
+      <w:bookmarkStart w:id="39" w:name="_Toc499802106"/>
       <w:r>
         <w:t xml:space="preserve">3.12.6.3. </w:t>
       </w:r>
+      <w:proofErr w:type="spellStart"/>
       <w:r>
         <w:t>Destructive</w:t>
       </w:r>
       <w:bookmarkEnd w:id="39"/>
-    </w:p>
-    <w:p>
-      <w:pPr>
-        <w:spacing w:line="360" w:lineRule="auto"/>
-      </w:pPr>
-      <w:r>
-        <w:t>Vores destructive test vil blive udført på samme tid som whitebox og blackbox test, formålet ved denne test form er at prøve alle tænkelig metode at få vores app til at crashe, så vi kan finde ud af hvor der skal sættes tid af for at sikre at når app’en bliver deployed at kunderne ikke vil kunne få programmet til at crashe</w:t>
+      <w:proofErr w:type="spellEnd"/>
+    </w:p>
+    <w:p>
+      <w:pPr>
+        <w:spacing w:line="360" w:lineRule="auto"/>
+      </w:pPr>
+      <w:r>
+        <w:t xml:space="preserve">Vores </w:t>
+      </w:r>
+      <w:proofErr w:type="spellStart"/>
+      <w:r>
+        <w:t>destructive</w:t>
+      </w:r>
+      <w:proofErr w:type="spellEnd"/>
+      <w:r>
+        <w:t xml:space="preserve"> test vil blive udført på samme tid som </w:t>
+      </w:r>
+      <w:proofErr w:type="spellStart"/>
+      <w:r>
+        <w:t>whitebox</w:t>
+      </w:r>
+      <w:proofErr w:type="spellEnd"/>
+      <w:r>
+        <w:t xml:space="preserve"> og </w:t>
+      </w:r>
+      <w:proofErr w:type="spellStart"/>
+      <w:r>
+        <w:t>blackbox</w:t>
+      </w:r>
+      <w:proofErr w:type="spellEnd"/>
+      <w:r>
+        <w:t xml:space="preserve"> test, formålet ved denne test form er at prøve alle tænkelig metode at få vores app til at crashe, så vi kan finde ud af hvor der skal sættes tid af for at sikre at når </w:t>
+      </w:r>
+      <w:proofErr w:type="spellStart"/>
+      <w:r>
+        <w:t>app’en</w:t>
+      </w:r>
+      <w:proofErr w:type="spellEnd"/>
+      <w:r>
+        <w:t xml:space="preserve"> bliver </w:t>
+      </w:r>
+      <w:proofErr w:type="spellStart"/>
+      <w:r>
+        <w:t>deployed</w:t>
+      </w:r>
+      <w:proofErr w:type="spellEnd"/>
+      <w:r>
+        <w:t xml:space="preserve"> at kunderne ikke vil kunne få programmet til at crashe</w:t>
       </w:r>
     </w:p>
     <w:p>
       <w:pPr>
         <w:pStyle w:val="Overskrift4"/>
       </w:pPr>
-      <w:bookmarkStart w:id="40" w:name="_Toc499723980"/>
+      <w:bookmarkStart w:id="40" w:name="_Toc499802107"/>
       <w:r>
         <w:lastRenderedPageBreak/>
         <w:t xml:space="preserve">3.12.6.4. </w:t>
       </w:r>
+      <w:proofErr w:type="spellStart"/>
       <w:r>
         <w:t>Usability</w:t>
       </w:r>
       <w:bookmarkEnd w:id="40"/>
-    </w:p>
-    <w:p>
-      <w:pPr>
-        <w:spacing w:line="360" w:lineRule="auto"/>
-      </w:pPr>
-      <w:r>
-        <w:t xml:space="preserve">Denne test vil primært blive udført som blackbox test for at vi kan sikre at vores interface er let at forstå for andre end os der har arbejdet på det i en længere periode. </w:t>
+      <w:proofErr w:type="spellEnd"/>
+    </w:p>
+    <w:p>
+      <w:pPr>
+        <w:spacing w:line="360" w:lineRule="auto"/>
+      </w:pPr>
+      <w:r>
+        <w:t xml:space="preserve">Denne test vil primært blive udført som </w:t>
+      </w:r>
+      <w:proofErr w:type="spellStart"/>
+      <w:r>
+        <w:t>blackbox</w:t>
+      </w:r>
+      <w:proofErr w:type="spellEnd"/>
+      <w:r>
+        <w:t xml:space="preserve"> test for at vi kan sikre at vores interface er let at forstå for andre end os der har arbejdet på det i en længere periode. </w:t>
       </w:r>
     </w:p>
     <w:p>
       <w:pPr>
         <w:pStyle w:val="Overskrift3"/>
       </w:pPr>
-      <w:bookmarkStart w:id="41" w:name="_Toc499723981"/>
+      <w:bookmarkStart w:id="41" w:name="_Toc499802108"/>
       <w:r>
         <w:t xml:space="preserve">3.12.7. </w:t>
       </w:r>
@@ -5214,7 +5795,15 @@
         <w:spacing w:line="360" w:lineRule="auto"/>
       </w:pPr>
       <w:r>
-        <w:t xml:space="preserve">Vi har valgt i vores database, at vi ikke vil gemme alle folks oplysninger fra Xena når de vil sammenligne deres budgetmanager med Xena’s budget. Dog har vi valgt at det vil være en mulighed at kunne lave en identisk kopi af deres finanskonto navne, finansgruppe navne og kontonumre, da det vil være nødvendigt at de er helt identiske for at kunne sammenligne de 2 budgetter. Dette vil gøre det lettere for den budgetansvarlige at inddatere al nødvendige data, idet alle finaskontoer, finansgrupper og kontonumre er tilføjet, så der kun mangler diverse omkostninger og indtægter. </w:t>
+        <w:t xml:space="preserve">Vi har valgt i vores database, at vi ikke vil gemme alle folks oplysninger fra Xena når de vil sammenligne deres budgetmanager med </w:t>
+      </w:r>
+      <w:proofErr w:type="spellStart"/>
+      <w:r>
+        <w:t>Xena’s</w:t>
+      </w:r>
+      <w:proofErr w:type="spellEnd"/>
+      <w:r>
+        <w:t xml:space="preserve"> budget. Dog har vi valgt at det vil være en mulighed at kunne lave en identisk kopi af deres finanskonto navne, finansgruppe navne og kontonumre, da det vil være nødvendigt at de er helt identiske for at kunne sammenligne de 2 budgetter. Dette vil gøre det lettere for den budgetansvarlige at inddatere al nødvendige data, idet alle finaskontoer, finansgrupper og kontonumre er tilføjet, så der kun mangler diverse omkostninger og indtægter. </w:t>
       </w:r>
       <w:r>
         <w:br/>
@@ -5333,7 +5922,21 @@
         <w:rPr>
           <w:lang w:val="en-US"/>
         </w:rPr>
-        <w:t xml:space="preserve"> system sekvens diagram</w:t>
+        <w:t xml:space="preserve"> </w:t>
+      </w:r>
+      <w:proofErr w:type="spellStart"/>
+      <w:r>
+        <w:rPr>
+          <w:lang w:val="en-US"/>
+        </w:rPr>
+        <w:t>sekvens</w:t>
+      </w:r>
+      <w:proofErr w:type="spellEnd"/>
+      <w:r>
+        <w:rPr>
+          <w:lang w:val="en-US"/>
+        </w:rPr>
+        <w:t xml:space="preserve"> diagram</w:t>
       </w:r>
     </w:p>
   </w:footnote>
@@ -5377,7 +5980,21 @@
         <w:rPr>
           <w:lang w:val="en-US"/>
         </w:rPr>
-        <w:t xml:space="preserve"> Virtuel private network</w:t>
+        <w:t xml:space="preserve"> </w:t>
+      </w:r>
+      <w:proofErr w:type="spellStart"/>
+      <w:r>
+        <w:rPr>
+          <w:lang w:val="en-US"/>
+        </w:rPr>
+        <w:t>Virtuel</w:t>
+      </w:r>
+      <w:proofErr w:type="spellEnd"/>
+      <w:r>
+        <w:rPr>
+          <w:lang w:val="en-US"/>
+        </w:rPr>
+        <w:t xml:space="preserve"> private network</w:t>
       </w:r>
     </w:p>
   </w:footnote>
@@ -5399,8 +6016,16 @@
         <w:rPr>
           <w:lang w:val="en-US"/>
         </w:rPr>
-        <w:t xml:space="preserve"> Applikation</w:t>
-      </w:r>
+        <w:t xml:space="preserve"> </w:t>
+      </w:r>
+      <w:proofErr w:type="spellStart"/>
+      <w:r>
+        <w:rPr>
+          <w:lang w:val="en-US"/>
+        </w:rPr>
+        <w:t>Applikation</w:t>
+      </w:r>
+      <w:proofErr w:type="spellEnd"/>
     </w:p>
   </w:footnote>
   <w:footnote w:id="6">
@@ -7502,7 +8127,7 @@
 </file>
 
 <file path=customXml/itemProps1.xml><?xml version="1.0" encoding="utf-8"?>
-<ds:datastoreItem xmlns:ds="http://schemas.openxmlformats.org/officeDocument/2006/customXml" ds:itemID="{A7B6CCB1-6DB3-43D3-B073-C92A6BF4F536}">
+<ds:datastoreItem xmlns:ds="http://schemas.openxmlformats.org/officeDocument/2006/customXml" ds:itemID="{AF07514B-FE54-4CC7-A569-6C937A0B25CA}">
   <ds:schemaRefs>
     <ds:schemaRef ds:uri="http://schemas.openxmlformats.org/officeDocument/2006/bibliography"/>
   </ds:schemaRefs>

</xml_diff>